<commit_message>
change template to have bullet
</commit_message>
<xml_diff>
--- a/output.docx
+++ b/output.docx
@@ -108,15 +108,15 @@
           <w:sz w:val="24"/>
           <w:szCs w:val="24"/>
         </w:rPr>
-        <w:t>Patient First Name Patient Last Name is a Patient Age-</w:t>
-      </w:r>
-      <w:r>
-        <w:rPr>
-          <w:rFonts w:ascii="Georgia" w:eastAsia="Georgia" w:hAnsi="Georgia" w:cs="Georgia"/>
-          <w:sz w:val="24"/>
-          <w:szCs w:val="24"/>
-        </w:rPr>
-        <w:t>Patient age unit</w:t>
+        <w:t>Linh Tran is a 0-</w:t>
+      </w:r>
+      <w:r>
+        <w:rPr>
+          <w:rFonts w:ascii="Georgia" w:eastAsia="Georgia" w:hAnsi="Georgia" w:cs="Georgia"/>
+          <w:sz w:val="24"/>
+          <w:szCs w:val="24"/>
+        </w:rPr>
+        <w:t>year</w:t>
       </w:r>
       <w:r>
         <w:rPr>
@@ -175,7 +175,7 @@
           <w:sz w:val="24"/>
           <w:szCs w:val="24"/>
         </w:rPr>
-        <w:t xml:space="preserve"> by the presence of an intellectual disability or global delay. I met with Patient First Name on Evaluation Date, to complete this assessment and shared the results with Preferred Pronouns 2 Caregiver type on Results Shared Date.</w:t>
+        <w:t xml:space="preserve"> by the presence of an intellectual disability or global delay. I met with Linh on June 20th, 2025, to complete this assessment and shared the results with their None on June 20th, 2025.</w:t>
       </w:r>
     </w:p>
     <w:p>
@@ -248,7 +248,23 @@
           <w:sz w:val="24"/>
           <w:szCs w:val="24"/>
         </w:rPr>
-        <w:t>Autism Diagnostic Observation Schedule – 2</w:t>
+        <w:t xml:space="preserve">Autism Diagnostic Observation Schedule </w:t>
+      </w:r>
+      <w:r>
+        <w:rPr>
+          <w:rFonts w:ascii="Georgia" w:eastAsia="Georgia" w:hAnsi="Georgia" w:cs="Georgia"/>
+          <w:sz w:val="24"/>
+          <w:szCs w:val="24"/>
+        </w:rPr>
+        <w:t>-</w:t>
+      </w:r>
+      <w:r>
+        <w:rPr>
+          <w:rFonts w:ascii="Georgia" w:eastAsia="Georgia" w:hAnsi="Georgia" w:cs="Georgia"/>
+          <w:sz w:val="24"/>
+          <w:szCs w:val="24"/>
+        </w:rPr>
+        <w:t xml:space="preserve"> 2</w:t>
       </w:r>
       <w:r>
         <w:rPr>
@@ -265,45 +281,61 @@
           <w:sz w:val="24"/>
           <w:szCs w:val="24"/>
         </w:rPr>
-        <w:t xml:space="preserve"> Edition (ADOS-2), Module used</w:t>
-      </w:r>
-    </w:p>
-    <w:p>
-      <w:pPr>
-        <w:widowControl w:val="0"/>
-        <w:spacing w:line="240" w:lineRule="auto"/>
-        <w:rPr>
-          <w:rFonts w:ascii="Georgia" w:eastAsia="Georgia" w:hAnsi="Georgia" w:cs="Georgia"/>
-          <w:sz w:val="24"/>
-          <w:szCs w:val="24"/>
-        </w:rPr>
-      </w:pPr>
-      <w:r>
-        <w:rPr>
-          <w:rFonts w:ascii="Georgia" w:eastAsia="Georgia" w:hAnsi="Georgia" w:cs="Georgia"/>
-          <w:sz w:val="24"/>
-          <w:szCs w:val="24"/>
-        </w:rPr>
-        <w:t>Social Communication Questionnaire (SCQ): Completed by Preferred Pronouns 2 Caregiver type</w:t>
-      </w:r>
-    </w:p>
-    <w:p>
-      <w:pPr>
-        <w:widowControl w:val="0"/>
-        <w:spacing w:line="240" w:lineRule="auto"/>
-        <w:rPr>
-          <w:rFonts w:ascii="Georgia" w:eastAsia="Georgia" w:hAnsi="Georgia" w:cs="Georgia"/>
-          <w:sz w:val="24"/>
-          <w:szCs w:val="24"/>
-        </w:rPr>
-      </w:pPr>
-      <w:r>
-        <w:rPr>
-          <w:rFonts w:ascii="Georgia" w:eastAsia="Georgia" w:hAnsi="Georgia" w:cs="Georgia"/>
-          <w:sz w:val="24"/>
-          <w:szCs w:val="24"/>
-        </w:rPr>
-        <w:t>Social Responsiveness Scale – 2</w:t>
+        <w:t xml:space="preserve"> Edition (ADOS-2), Module 1</w:t>
+      </w:r>
+    </w:p>
+    <w:p>
+      <w:pPr>
+        <w:widowControl w:val="0"/>
+        <w:spacing w:line="240" w:lineRule="auto"/>
+        <w:rPr>
+          <w:rFonts w:ascii="Georgia" w:eastAsia="Georgia" w:hAnsi="Georgia" w:cs="Georgia"/>
+          <w:sz w:val="24"/>
+          <w:szCs w:val="24"/>
+        </w:rPr>
+      </w:pPr>
+      <w:r>
+        <w:rPr>
+          <w:rFonts w:ascii="Georgia" w:eastAsia="Georgia" w:hAnsi="Georgia" w:cs="Georgia"/>
+          <w:sz w:val="24"/>
+          <w:szCs w:val="24"/>
+        </w:rPr>
+        <w:t>Social Communication Questionnaire (SCQ): Completed by their None</w:t>
+      </w:r>
+    </w:p>
+    <w:p>
+      <w:pPr>
+        <w:widowControl w:val="0"/>
+        <w:spacing w:line="240" w:lineRule="auto"/>
+        <w:rPr>
+          <w:rFonts w:ascii="Georgia" w:eastAsia="Georgia" w:hAnsi="Georgia" w:cs="Georgia"/>
+          <w:sz w:val="24"/>
+          <w:szCs w:val="24"/>
+        </w:rPr>
+      </w:pPr>
+      <w:r>
+        <w:rPr>
+          <w:rFonts w:ascii="Georgia" w:eastAsia="Georgia" w:hAnsi="Georgia" w:cs="Georgia"/>
+          <w:sz w:val="24"/>
+          <w:szCs w:val="24"/>
+        </w:rPr>
+        <w:t xml:space="preserve">Social Responsiveness Scale </w:t>
+      </w:r>
+      <w:r>
+        <w:rPr>
+          <w:rFonts w:ascii="Georgia" w:eastAsia="Georgia" w:hAnsi="Georgia" w:cs="Georgia"/>
+          <w:sz w:val="24"/>
+          <w:szCs w:val="24"/>
+        </w:rPr>
+        <w:t>-</w:t>
+      </w:r>
+      <w:r>
+        <w:rPr>
+          <w:rFonts w:ascii="Georgia" w:eastAsia="Georgia" w:hAnsi="Georgia" w:cs="Georgia"/>
+          <w:sz w:val="24"/>
+          <w:szCs w:val="24"/>
+        </w:rPr>
+        <w:t xml:space="preserve"> 2</w:t>
       </w:r>
       <w:r>
         <w:rPr>
@@ -320,36 +352,21 @@
           <w:sz w:val="24"/>
           <w:szCs w:val="24"/>
         </w:rPr>
-        <w:t xml:space="preserve"> Edition (SRS-2): Completed by Preferred Pronouns 2 Caregiver type &amp; teacher</w:t>
-      </w:r>
-      <w:r>
-        <w:rPr>
-          <w:rFonts w:ascii="Georgia" w:eastAsia="Georgia" w:hAnsi="Georgia" w:cs="Georgia"/>
-          <w:sz w:val="24"/>
-          <w:szCs w:val="24"/>
-          <w:vertAlign w:val="superscript"/>
-        </w:rPr>
-        <w:footnoteReference w:id="1"/>
-      </w:r>
-    </w:p>
-    <w:p>
-      <w:pPr>
-        <w:widowControl w:val="0"/>
-        <w:spacing w:line="240" w:lineRule="auto"/>
-        <w:rPr>
-          <w:rFonts w:ascii="Georgia" w:eastAsia="Georgia" w:hAnsi="Georgia" w:cs="Georgia"/>
-          <w:sz w:val="24"/>
-          <w:szCs w:val="24"/>
-        </w:rPr>
-      </w:pPr>
-      <w:r>
-        <w:rPr>
-          <w:rFonts w:ascii="Georgia" w:eastAsia="Georgia" w:hAnsi="Georgia" w:cs="Georgia"/>
-          <w:sz w:val="24"/>
-          <w:szCs w:val="24"/>
-        </w:rPr>
+        <w:t xml:space="preserve"> Edition (SRS-2): Completed by their None</w:t>
+      </w:r>
+      <w:r>
+        <w:rPr>
+          <w:rStyle w:val="CustomStyle"/>
+        </w:rPr>
+        <w:br/>
         <w:t>Developmental History &amp; Review of Records</w:t>
       </w:r>
+      <w:r>
+        <w:rPr>
+          <w:rStyle w:val="CustomStyle"/>
+        </w:rPr>
+        <w:br/>
+      </w:r>
     </w:p>
     <w:p>
       <w:pPr>
@@ -431,7 +448,7 @@
           <w:sz w:val="24"/>
           <w:szCs w:val="24"/>
         </w:rPr>
-        <w:t>: Patient First Name lives in Residence City/State with Preferred Pronouns 2 Narrative.</w:t>
+        <w:t>: Linh lives in Rochester with their .</w:t>
       </w:r>
     </w:p>
     <w:p>
@@ -462,15 +479,15 @@
           <w:szCs w:val="24"/>
           <w:u w:val="single"/>
         </w:rPr>
-        <w:t>Primary concerns</w:t>
-      </w:r>
-      <w:r>
-        <w:rPr>
-          <w:rFonts w:ascii="Georgia" w:eastAsia="Georgia" w:hAnsi="Georgia" w:cs="Georgia"/>
-          <w:sz w:val="24"/>
-          <w:szCs w:val="24"/>
-        </w:rPr>
-        <w:t xml:space="preserve">:  Patient First Name’s Caregiver type reported the following concerns: </w:t>
+        <w:t xml:space="preserve">Primary concerns</w:t>
+      </w:r>
+      <w:r>
+        <w:rPr>
+          <w:rFonts w:ascii="Georgia" w:eastAsia="Georgia" w:hAnsi="Georgia" w:cs="Georgia"/>
+          <w:sz w:val="24"/>
+          <w:szCs w:val="24"/>
+        </w:rPr>
+        <w:t xml:space="preserve">:  Linh’s None reported the following concerns: </w:t>
       </w:r>
     </w:p>
     <w:p>
@@ -495,83 +512,7 @@
     <w:p>
       <w:pPr>
         <w:widowControl w:val="0"/>
-        <w:numPr>
-          <w:ilvl w:val="0"/>
-          <w:numId w:val="5"/>
-        </w:numPr>
-        <w:spacing w:line="240" w:lineRule="auto"/>
-        <w:rPr>
-          <w:rFonts w:ascii="Georgia" w:eastAsia="Georgia" w:hAnsi="Georgia" w:cs="Georgia"/>
-          <w:sz w:val="24"/>
-          <w:szCs w:val="24"/>
-        </w:rPr>
-      </w:pPr>
-      <w:r>
-        <w:rPr>
-          <w:rFonts w:ascii="Georgia" w:eastAsia="Georgia" w:hAnsi="Georgia" w:cs="Georgia"/>
-          <w:sz w:val="24"/>
-          <w:szCs w:val="24"/>
-        </w:rPr>
-        <w:t xml:space="preserve">Awkward social initiation and response</w:t>
-      </w:r>
-    </w:p>
-    <w:p>
-      <w:pPr>
-        <w:widowControl w:val="0"/>
-        <w:numPr>
-          <w:ilvl w:val="0"/>
-          <w:numId w:val="5"/>
-        </w:numPr>
-        <w:spacing w:line="240" w:lineRule="auto"/>
-        <w:rPr>
-          <w:rFonts w:ascii="Georgia" w:eastAsia="Georgia" w:hAnsi="Georgia" w:cs="Georgia"/>
-          <w:sz w:val="24"/>
-          <w:szCs w:val="24"/>
-        </w:rPr>
-      </w:pPr>
-      <w:r>
-        <w:rPr>
-          <w:rFonts w:ascii="Georgia" w:eastAsia="Georgia" w:hAnsi="Georgia" w:cs="Georgia"/>
-          <w:sz w:val="24"/>
-          <w:szCs w:val="24"/>
-        </w:rPr>
-        <w:t xml:space="preserve">Difficulties with chit-chat</w:t>
-      </w:r>
-    </w:p>
-    <w:p>
-      <w:pPr>
-        <w:widowControl w:val="0"/>
-        <w:numPr>
-          <w:ilvl w:val="0"/>
-          <w:numId w:val="5"/>
-        </w:numPr>
-        <w:spacing w:line="240" w:lineRule="auto"/>
-        <w:rPr>
-          <w:rFonts w:ascii="Georgia" w:eastAsia="Georgia" w:hAnsi="Georgia" w:cs="Georgia"/>
-          <w:sz w:val="24"/>
-          <w:szCs w:val="24"/>
-        </w:rPr>
-      </w:pPr>
-      <w:r>
-        <w:rPr>
-          <w:rFonts w:ascii="Georgia" w:eastAsia="Georgia" w:hAnsi="Georgia" w:cs="Georgia"/>
-          <w:sz w:val="24"/>
-          <w:szCs w:val="24"/>
-        </w:rPr>
-        <w:t xml:space="preserve">Difficulty interpreting figurative language</w:t>
-      </w:r>
-    </w:p>
-    <w:p>
-      <w:pPr>
-        <w:widowControl w:val="0"/>
-        <w:spacing w:line="240" w:lineRule="auto"/>
-        <w:rPr>
-          <w:rFonts w:ascii="Georgia" w:eastAsia="Georgia" w:hAnsi="Georgia" w:cs="Georgia"/>
-          <w:sz w:val="24"/>
-          <w:szCs w:val="24"/>
-        </w:rPr>
-      </w:pPr>
-      <w:r>
+        <w:spacing w:line="240" w:lineRule="auto"/>
         <w:rPr>
           <w:rFonts w:ascii="Georgia" w:eastAsia="Georgia" w:hAnsi="Georgia" w:cs="Georgia"/>
           <w:b/>
@@ -579,8 +520,182 @@
           <w:szCs w:val="24"/>
           <w:u w:val="single"/>
         </w:rPr>
+      </w:pPr>
+    </w:p>
+    <w:p>
+      <w:pPr>
+        <w:widowControl w:val="0"/>
+        <w:spacing w:line="240" w:lineRule="auto"/>
+        <w:rPr>
+          <w:rFonts w:ascii="Georgia" w:eastAsia="Georgia" w:hAnsi="Georgia" w:cs="Georgia"/>
+          <w:sz w:val="24"/>
+          <w:szCs w:val="24"/>
+        </w:rPr>
+      </w:pPr>
+      <w:r>
+        <w:rPr>
+          <w:rFonts w:ascii="Georgia" w:eastAsia="Georgia" w:hAnsi="Georgia" w:cs="Georgia"/>
+          <w:b/>
+          <w:sz w:val="24"/>
+          <w:szCs w:val="24"/>
+          <w:u w:val="single"/>
+        </w:rPr>
+        <w:t>MEDICAL/ DEVELOPMENTAL HISTORY</w:t>
+      </w:r>
+      <w:r>
+        <w:rPr>
+          <w:rFonts w:ascii="Georgia" w:eastAsia="Georgia" w:hAnsi="Georgia" w:cs="Georgia"/>
+          <w:b/>
+          <w:sz w:val="24"/>
+          <w:szCs w:val="24"/>
+        </w:rPr>
+        <w:t>:</w:t>
+      </w:r>
+    </w:p>
+    <w:p>
+      <w:pPr>
+        <w:widowControl w:val="0"/>
+        <w:spacing w:line="240" w:lineRule="auto"/>
+        <w:rPr>
+          <w:rFonts w:ascii="Georgia" w:eastAsia="Georgia" w:hAnsi="Georgia" w:cs="Georgia"/>
+          <w:sz w:val="24"/>
+          <w:szCs w:val="24"/>
+          <w:u w:val="single"/>
+        </w:rPr>
+      </w:pPr>
+    </w:p>
+    <w:p>
+      <w:pPr>
+        <w:widowControl w:val="0"/>
+        <w:spacing w:line="240" w:lineRule="auto"/>
+        <w:rPr>
+          <w:rFonts w:ascii="Georgia" w:eastAsia="Georgia" w:hAnsi="Georgia" w:cs="Georgia"/>
+          <w:sz w:val="24"/>
+          <w:szCs w:val="24"/>
+        </w:rPr>
+      </w:pPr>
+      <w:r>
+        <w:rPr>
+          <w:rFonts w:ascii="Georgia" w:eastAsia="Georgia" w:hAnsi="Georgia" w:cs="Georgia"/>
+          <w:sz w:val="24"/>
+          <w:szCs w:val="24"/>
+          <w:u w:val="single"/>
+        </w:rPr>
+        <w:t>Diagnoses</w:t>
+      </w:r>
+      <w:r>
+        <w:rPr>
+          <w:rFonts w:ascii="Georgia" w:eastAsia="Georgia" w:hAnsi="Georgia" w:cs="Georgia"/>
+          <w:sz w:val="24"/>
+          <w:szCs w:val="24"/>
+        </w:rPr>
+        <w:t xml:space="preserve">: </w:t>
+      </w:r>
+    </w:p>
+    <w:p>
+      <w:pPr>
+        <w:widowControl w:val="0"/>
+        <w:spacing w:line="240" w:lineRule="auto"/>
+        <w:rPr>
+          <w:rFonts w:ascii="Georgia" w:eastAsia="Georgia" w:hAnsi="Georgia" w:cs="Georgia"/>
+          <w:sz w:val="24"/>
+          <w:szCs w:val="24"/>
+        </w:rPr>
+      </w:pPr>
+      <w:r>
+        <w:rPr>
+          <w:rFonts w:ascii="Georgia" w:eastAsia="Georgia" w:hAnsi="Georgia" w:cs="Georgia"/>
+          <w:sz w:val="24"/>
+          <w:szCs w:val="24"/>
+        </w:rPr>
+        <w:t>History of language and social communication delays</w:t>
+      </w:r>
+    </w:p>
+    <w:p>
+      <w:pPr>
+        <w:widowControl w:val="0"/>
+        <w:spacing w:line="240" w:lineRule="auto"/>
+        <w:rPr>
+          <w:rFonts w:ascii="Georgia" w:eastAsia="Georgia" w:hAnsi="Georgia" w:cs="Georgia"/>
+          <w:sz w:val="24"/>
+          <w:szCs w:val="24"/>
+        </w:rPr>
+      </w:pPr>
+    </w:p>
+    <w:p>
+      <w:pPr>
+        <w:widowControl w:val="0"/>
+        <w:spacing w:line="240" w:lineRule="auto"/>
+        <w:rPr>
+          <w:rFonts w:ascii="Georgia" w:eastAsia="Georgia" w:hAnsi="Georgia" w:cs="Georgia"/>
+          <w:sz w:val="24"/>
+          <w:szCs w:val="24"/>
+        </w:rPr>
+      </w:pPr>
+      <w:r>
+        <w:rPr>
+          <w:rFonts w:ascii="Georgia" w:eastAsia="Georgia" w:hAnsi="Georgia" w:cs="Georgia"/>
+          <w:sz w:val="24"/>
+          <w:szCs w:val="24"/>
+          <w:u w:val="single"/>
+        </w:rPr>
+        <w:t>Medications</w:t>
+      </w:r>
+      <w:r>
+        <w:rPr>
+          <w:rFonts w:ascii="Georgia" w:eastAsia="Georgia" w:hAnsi="Georgia" w:cs="Georgia"/>
+          <w:sz w:val="24"/>
+          <w:szCs w:val="24"/>
+        </w:rPr>
+        <w:t xml:space="preserve">: </w:t>
+      </w:r>
+    </w:p>
+    <w:p>
+      <w:pPr>
+        <w:widowControl w:val="0"/>
+        <w:spacing w:line="240" w:lineRule="auto"/>
+        <w:rPr>
+          <w:rFonts w:ascii="Georgia" w:eastAsia="Georgia" w:hAnsi="Georgia" w:cs="Georgia"/>
+          <w:sz w:val="24"/>
+          <w:szCs w:val="24"/>
+        </w:rPr>
+      </w:pPr>
+      <w:r>
+        <w:rPr>
+          <w:rFonts w:ascii="Georgia" w:eastAsia="Georgia" w:hAnsi="Georgia" w:cs="Georgia"/>
+          <w:sz w:val="24"/>
+          <w:szCs w:val="24"/>
+        </w:rPr>
+        <w:t>None noted or reported.</w:t>
+      </w:r>
+    </w:p>
+    <w:p>
+      <w:pPr>
+        <w:widowControl w:val="0"/>
+        <w:spacing w:line="240" w:lineRule="auto"/>
+        <w:rPr>
+          <w:rFonts w:ascii="Georgia" w:eastAsia="Georgia" w:hAnsi="Georgia" w:cs="Georgia"/>
+          <w:sz w:val="24"/>
+          <w:szCs w:val="24"/>
+        </w:rPr>
+      </w:pPr>
+      <w:r>
+        <w:rPr>
+          <w:rFonts w:ascii="Georgia" w:eastAsia="Georgia" w:hAnsi="Georgia" w:cs="Georgia"/>
+          <w:sz w:val="24"/>
+          <w:szCs w:val="24"/>
+        </w:rPr>
         <w:br/>
-        <w:t>MEDICAL/ DEVELOPMENTAL HISTORY</w:t>
+      </w:r>
+      <w:r>
+        <w:rPr>
+          <w:rFonts w:ascii="Georgia" w:eastAsia="Georgia" w:hAnsi="Georgia" w:cs="Georgia"/>
+          <w:b/>
+          <w:sz w:val="24"/>
+          <w:szCs w:val="24"/>
+          <w:u w:val="single"/>
+        </w:rPr>
+        <w:t>EDUCATIONAL BACKGROUND</w:t>
       </w:r>
       <w:r>
         <w:rPr>
@@ -591,287 +706,6 @@
         </w:rPr>
         <w:t>:</w:t>
       </w:r>
-    </w:p>
-    <w:p>
-      <w:pPr>
-        <w:widowControl w:val="0"/>
-        <w:spacing w:line="240" w:lineRule="auto"/>
-        <w:rPr>
-          <w:rFonts w:ascii="Georgia" w:eastAsia="Georgia" w:hAnsi="Georgia" w:cs="Georgia"/>
-          <w:sz w:val="24"/>
-          <w:szCs w:val="24"/>
-          <w:u w:val="single"/>
-        </w:rPr>
-      </w:pPr>
-    </w:p>
-    <w:p>
-      <w:pPr>
-        <w:widowControl w:val="0"/>
-        <w:spacing w:line="240" w:lineRule="auto"/>
-        <w:rPr>
-          <w:rFonts w:ascii="Georgia" w:eastAsia="Georgia" w:hAnsi="Georgia" w:cs="Georgia"/>
-          <w:sz w:val="24"/>
-          <w:szCs w:val="24"/>
-        </w:rPr>
-      </w:pPr>
-      <w:r>
-        <w:rPr>
-          <w:rFonts w:ascii="Georgia" w:eastAsia="Georgia" w:hAnsi="Georgia" w:cs="Georgia"/>
-          <w:sz w:val="24"/>
-          <w:szCs w:val="24"/>
-          <w:u w:val="single"/>
-        </w:rPr>
-        <w:t>Diagnoses</w:t>
-      </w:r>
-      <w:r>
-        <w:rPr>
-          <w:rFonts w:ascii="Georgia" w:eastAsia="Georgia" w:hAnsi="Georgia" w:cs="Georgia"/>
-          <w:sz w:val="24"/>
-          <w:szCs w:val="24"/>
-        </w:rPr>
-        <w:t xml:space="preserve">: </w:t>
-      </w:r>
-    </w:p>
-    <w:p>
-      <w:pPr>
-        <w:widowControl w:val="0"/>
-        <w:spacing w:line="240" w:lineRule="auto"/>
-        <w:rPr>
-          <w:rFonts w:ascii="Georgia" w:eastAsia="Georgia" w:hAnsi="Georgia" w:cs="Georgia"/>
-          <w:sz w:val="24"/>
-          <w:szCs w:val="24"/>
-        </w:rPr>
-      </w:pPr>
-      <w:r>
-        <w:rPr>
-          <w:rFonts w:ascii="Georgia" w:eastAsia="Georgia" w:hAnsi="Georgia" w:cs="Georgia"/>
-          <w:sz w:val="24"/>
-          <w:szCs w:val="24"/>
-        </w:rPr>
-        <w:t>Diagnosis History</w:t>
-      </w:r>
-    </w:p>
-    <w:p>
-      <w:pPr>
-        <w:widowControl w:val="0"/>
-        <w:spacing w:line="240" w:lineRule="auto"/>
-        <w:rPr>
-          <w:rFonts w:ascii="Georgia" w:eastAsia="Georgia" w:hAnsi="Georgia" w:cs="Georgia"/>
-          <w:sz w:val="24"/>
-          <w:szCs w:val="24"/>
-        </w:rPr>
-      </w:pPr>
-    </w:p>
-    <w:p>
-      <w:pPr>
-        <w:widowControl w:val="0"/>
-        <w:spacing w:line="240" w:lineRule="auto"/>
-        <w:rPr>
-          <w:rFonts w:ascii="Georgia" w:eastAsia="Georgia" w:hAnsi="Georgia" w:cs="Georgia"/>
-          <w:sz w:val="24"/>
-          <w:szCs w:val="24"/>
-        </w:rPr>
-      </w:pPr>
-      <w:r>
-        <w:rPr>
-          <w:rFonts w:ascii="Georgia" w:eastAsia="Georgia" w:hAnsi="Georgia" w:cs="Georgia"/>
-          <w:sz w:val="24"/>
-          <w:szCs w:val="24"/>
-          <w:u w:val="single"/>
-        </w:rPr>
-        <w:t>Medications</w:t>
-      </w:r>
-      <w:r>
-        <w:rPr>
-          <w:rFonts w:ascii="Georgia" w:eastAsia="Georgia" w:hAnsi="Georgia" w:cs="Georgia"/>
-          <w:sz w:val="24"/>
-          <w:szCs w:val="24"/>
-        </w:rPr>
-        <w:t xml:space="preserve">: </w:t>
-      </w:r>
-    </w:p>
-    <w:p>
-      <w:pPr>
-        <w:widowControl w:val="0"/>
-        <w:spacing w:line="240" w:lineRule="auto"/>
-        <w:rPr>
-          <w:rFonts w:ascii="Georgia" w:eastAsia="Georgia" w:hAnsi="Georgia" w:cs="Georgia"/>
-          <w:sz w:val="24"/>
-          <w:szCs w:val="24"/>
-        </w:rPr>
-      </w:pPr>
-      <w:r>
-        <w:rPr>
-          <w:rFonts w:ascii="Georgia" w:eastAsia="Georgia" w:hAnsi="Georgia" w:cs="Georgia"/>
-          <w:sz w:val="24"/>
-          <w:szCs w:val="24"/>
-        </w:rPr>
-        <w:t>Medications</w:t>
-      </w:r>
-    </w:p>
-    <w:p>
-      <w:pPr>
-        <w:widowControl w:val="0"/>
-        <w:spacing w:line="240" w:lineRule="auto"/>
-        <w:rPr>
-          <w:rFonts w:ascii="Georgia" w:eastAsia="Georgia" w:hAnsi="Georgia" w:cs="Georgia"/>
-          <w:b/>
-          <w:sz w:val="24"/>
-          <w:szCs w:val="24"/>
-          <w:u w:val="single"/>
-        </w:rPr>
-      </w:pPr>
-      <w:r>
-        <w:rPr>
-          <w:rFonts w:ascii="Georgia" w:eastAsia="Georgia" w:hAnsi="Georgia" w:cs="Georgia"/>
-          <w:sz w:val="24"/>
-          <w:szCs w:val="24"/>
-        </w:rPr>
-        <w:lastRenderedPageBreak/>
-        <w:br/>
-      </w:r>
-    </w:p>
-    <w:p>
-      <w:pPr>
-        <w:rPr>
-          <w:rFonts w:ascii="Georgia" w:eastAsia="Georgia" w:hAnsi="Georgia" w:cs="Georgia"/>
-          <w:b/>
-          <w:sz w:val="24"/>
-          <w:szCs w:val="24"/>
-          <w:u w:val="single"/>
-        </w:rPr>
-      </w:pPr>
-      <w:r>
-        <w:rPr>
-          <w:rFonts w:ascii="Georgia" w:eastAsia="Georgia" w:hAnsi="Georgia" w:cs="Georgia"/>
-          <w:b/>
-          <w:sz w:val="24"/>
-          <w:szCs w:val="24"/>
-          <w:u w:val="single"/>
-        </w:rPr>
-        <w:br w:type="page"/>
-      </w:r>
-    </w:p>
-    <w:p>
-      <w:pPr>
-        <w:widowControl w:val="0"/>
-        <w:spacing w:line="240" w:lineRule="auto"/>
-        <w:rPr>
-          <w:rFonts w:ascii="Georgia" w:eastAsia="Georgia" w:hAnsi="Georgia" w:cs="Georgia"/>
-          <w:sz w:val="24"/>
-          <w:szCs w:val="24"/>
-        </w:rPr>
-      </w:pPr>
-      <w:r>
-        <w:rPr>
-          <w:rFonts w:ascii="Georgia" w:eastAsia="Georgia" w:hAnsi="Georgia" w:cs="Georgia"/>
-          <w:b/>
-          <w:sz w:val="24"/>
-          <w:szCs w:val="24"/>
-          <w:u w:val="single"/>
-        </w:rPr>
-        <w:lastRenderedPageBreak/>
-        <w:t>EDUCATIONAL BACKGROUND</w:t>
-      </w:r>
-      <w:r>
-        <w:rPr>
-          <w:rFonts w:ascii="Georgia" w:eastAsia="Georgia" w:hAnsi="Georgia" w:cs="Georgia"/>
-          <w:b/>
-          <w:sz w:val="24"/>
-          <w:szCs w:val="24"/>
-        </w:rPr>
-        <w:t>:</w:t>
-      </w:r>
-    </w:p>
-    <w:p>
-      <w:pPr>
-        <w:widowControl w:val="0"/>
-        <w:spacing w:line="228" w:lineRule="auto"/>
-        <w:rPr>
-          <w:rFonts w:ascii="Georgia" w:eastAsia="Georgia" w:hAnsi="Georgia" w:cs="Georgia"/>
-          <w:sz w:val="24"/>
-          <w:szCs w:val="24"/>
-          <w:u w:val="single"/>
-        </w:rPr>
-      </w:pPr>
-    </w:p>
-    <w:p>
-      <w:pPr>
-        <w:spacing w:line="228" w:lineRule="auto"/>
-        <w:rPr>
-          <w:rFonts w:ascii="Georgia" w:eastAsia="Georgia" w:hAnsi="Georgia" w:cs="Georgia"/>
-          <w:sz w:val="24"/>
-          <w:szCs w:val="24"/>
-        </w:rPr>
-      </w:pPr>
-      <w:r>
-        <w:rPr>
-          <w:rFonts w:ascii="Georgia" w:eastAsia="Georgia" w:hAnsi="Georgia" w:cs="Georgia"/>
-          <w:sz w:val="24"/>
-          <w:szCs w:val="24"/>
-          <w:u w:val="single"/>
-        </w:rPr>
-        <w:t>District</w:t>
-      </w:r>
-      <w:r>
-        <w:rPr>
-          <w:rFonts w:ascii="Georgia" w:eastAsia="Georgia" w:hAnsi="Georgia" w:cs="Georgia"/>
-          <w:sz w:val="24"/>
-          <w:szCs w:val="24"/>
-        </w:rPr>
-        <w:t>: School District</w:t>
-      </w:r>
-      <w:r>
-        <w:rPr>
-          <w:rFonts w:ascii="Georgia" w:eastAsia="Georgia" w:hAnsi="Georgia" w:cs="Georgia"/>
-          <w:sz w:val="24"/>
-          <w:szCs w:val="24"/>
-        </w:rPr>
-        <w:tab/>
-      </w:r>
-      <w:r>
-        <w:rPr>
-          <w:rFonts w:ascii="Georgia" w:eastAsia="Georgia" w:hAnsi="Georgia" w:cs="Georgia"/>
-          <w:sz w:val="24"/>
-          <w:szCs w:val="24"/>
-        </w:rPr>
-        <w:tab/>
-      </w:r>
-      <w:r>
-        <w:rPr>
-          <w:rFonts w:ascii="Georgia" w:eastAsia="Georgia" w:hAnsi="Georgia" w:cs="Georgia"/>
-          <w:sz w:val="24"/>
-          <w:szCs w:val="24"/>
-        </w:rPr>
-        <w:tab/>
-      </w:r>
-      <w:r>
-        <w:rPr>
-          <w:rFonts w:ascii="Georgia" w:eastAsia="Georgia" w:hAnsi="Georgia" w:cs="Georgia"/>
-          <w:sz w:val="24"/>
-          <w:szCs w:val="24"/>
-          <w:u w:val="single"/>
-        </w:rPr>
-        <w:t>Grade</w:t>
-      </w:r>
-      <w:r>
-        <w:rPr>
-          <w:rFonts w:ascii="Georgia" w:eastAsia="Georgia" w:hAnsi="Georgia" w:cs="Georgia"/>
-          <w:sz w:val="24"/>
-          <w:szCs w:val="24"/>
-        </w:rPr>
-        <w:t>: Grade</w:t>
-      </w:r>
-    </w:p>
-    <w:p>
-      <w:pPr>
-        <w:spacing w:line="228" w:lineRule="auto"/>
-        <w:rPr>
-          <w:rFonts w:ascii="Georgia" w:eastAsia="Georgia" w:hAnsi="Georgia" w:cs="Georgia"/>
-          <w:sz w:val="24"/>
-          <w:szCs w:val="24"/>
-        </w:rPr>
-      </w:pPr>
     </w:p>
     <w:p>
       <w:pPr>
@@ -885,80 +719,6 @@
           <w:szCs w:val="24"/>
         </w:rPr>
       </w:pPr>
-      <w:r>
-        <w:rPr>
-          <w:rFonts w:ascii="Georgia" w:eastAsia="Georgia" w:hAnsi="Georgia" w:cs="Georgia"/>
-          <w:sz w:val="24"/>
-          <w:szCs w:val="24"/>
-          <w:u w:val="single"/>
-        </w:rPr>
-        <w:t>School</w:t>
-      </w:r>
-      <w:r>
-        <w:rPr>
-          <w:rFonts w:ascii="Georgia" w:eastAsia="Georgia" w:hAnsi="Georgia" w:cs="Georgia"/>
-          <w:sz w:val="24"/>
-          <w:szCs w:val="24"/>
-        </w:rPr>
-        <w:t>: School Name</w:t>
-      </w:r>
-      <w:r>
-        <w:rPr>
-          <w:rFonts w:ascii="Georgia" w:eastAsia="Georgia" w:hAnsi="Georgia" w:cs="Georgia"/>
-          <w:sz w:val="24"/>
-          <w:szCs w:val="24"/>
-        </w:rPr>
-        <w:tab/>
-      </w:r>
-      <w:r>
-        <w:rPr>
-          <w:rFonts w:ascii="Georgia" w:eastAsia="Georgia" w:hAnsi="Georgia" w:cs="Georgia"/>
-          <w:sz w:val="24"/>
-          <w:szCs w:val="24"/>
-        </w:rPr>
-        <w:tab/>
-      </w:r>
-      <w:r>
-        <w:rPr>
-          <w:rFonts w:ascii="Georgia" w:eastAsia="Georgia" w:hAnsi="Georgia" w:cs="Georgia"/>
-          <w:sz w:val="24"/>
-          <w:szCs w:val="24"/>
-        </w:rPr>
-        <w:tab/>
-      </w:r>
-      <w:r>
-        <w:rPr>
-          <w:rFonts w:ascii="Georgia" w:eastAsia="Georgia" w:hAnsi="Georgia" w:cs="Georgia"/>
-          <w:sz w:val="24"/>
-          <w:szCs w:val="24"/>
-          <w:u w:val="single"/>
-        </w:rPr>
-        <w:t>Setting</w:t>
-      </w:r>
-      <w:r>
-        <w:rPr>
-          <w:rFonts w:ascii="Georgia" w:eastAsia="Georgia" w:hAnsi="Georgia" w:cs="Georgia"/>
-          <w:sz w:val="24"/>
-          <w:szCs w:val="24"/>
-        </w:rPr>
-        <w:t>: Education Setting</w:t>
-      </w:r>
-      <w:r>
-        <w:rPr>
-          <w:rFonts w:ascii="Georgia" w:eastAsia="Georgia" w:hAnsi="Georgia" w:cs="Georgia"/>
-          <w:sz w:val="24"/>
-          <w:szCs w:val="24"/>
-        </w:rPr>
-        <w:tab/>
-      </w:r>
-      <w:r>
-        <w:rPr>
-          <w:rFonts w:ascii="Georgia" w:eastAsia="Georgia" w:hAnsi="Georgia" w:cs="Georgia"/>
-          <w:sz w:val="24"/>
-          <w:szCs w:val="24"/>
-        </w:rPr>
-        <w:br/>
-      </w:r>
     </w:p>
     <w:p>
       <w:pPr>
@@ -977,17 +737,8 @@
           <w:rFonts w:ascii="Georgia" w:eastAsia="Georgia" w:hAnsi="Georgia" w:cs="Georgia"/>
           <w:sz w:val="24"/>
           <w:szCs w:val="24"/>
-          <w:u w:val="single"/>
-        </w:rPr>
-        <w:t>Services</w:t>
-      </w:r>
-      <w:r>
-        <w:rPr>
-          <w:rFonts w:ascii="Georgia" w:eastAsia="Georgia" w:hAnsi="Georgia" w:cs="Georgia"/>
-          <w:sz w:val="24"/>
-          <w:szCs w:val="24"/>
-        </w:rPr>
-        <w:t>: Services</w:t>
+        </w:rPr>
+        <w:t>[[District Grade School Setting]]</w:t>
       </w:r>
     </w:p>
     <w:p>
@@ -1002,6 +753,50 @@
           <w:szCs w:val="24"/>
         </w:rPr>
       </w:pPr>
+    </w:p>
+    <w:p>
+      <w:pPr>
+        <w:tabs>
+          <w:tab w:val="left" w:pos="3510"/>
+        </w:tabs>
+        <w:spacing w:line="228" w:lineRule="auto"/>
+        <w:rPr>
+          <w:rFonts w:ascii="Georgia" w:eastAsia="Georgia" w:hAnsi="Georgia" w:cs="Georgia"/>
+          <w:sz w:val="24"/>
+          <w:szCs w:val="24"/>
+        </w:rPr>
+      </w:pPr>
+      <w:r>
+        <w:rPr>
+          <w:rFonts w:ascii="Georgia" w:eastAsia="Georgia" w:hAnsi="Georgia" w:cs="Georgia"/>
+          <w:sz w:val="24"/>
+          <w:szCs w:val="24"/>
+          <w:u w:val="single"/>
+        </w:rPr>
+        <w:lastRenderedPageBreak/>
+        <w:t>Services</w:t>
+      </w:r>
+      <w:r>
+        <w:rPr>
+          <w:rFonts w:ascii="Georgia" w:eastAsia="Georgia" w:hAnsi="Georgia" w:cs="Georgia"/>
+          <w:sz w:val="24"/>
+          <w:szCs w:val="24"/>
+        </w:rPr>
+        <w:t>: Speech therapy, Physical therapy</w:t>
+      </w:r>
+    </w:p>
+    <w:p>
+      <w:pPr>
+        <w:tabs>
+          <w:tab w:val="left" w:pos="3510"/>
+        </w:tabs>
+        <w:spacing w:line="228" w:lineRule="auto"/>
+        <w:rPr>
+          <w:rFonts w:ascii="Georgia" w:eastAsia="Georgia" w:hAnsi="Georgia" w:cs="Georgia"/>
+          <w:sz w:val="24"/>
+          <w:szCs w:val="24"/>
+        </w:rPr>
+      </w:pPr>
       <w:r>
         <w:rPr>
           <w:rFonts w:ascii="Georgia" w:eastAsia="Georgia" w:hAnsi="Georgia" w:cs="Georgia"/>
@@ -1031,7 +826,7 @@
     <w:p>
       <w:pPr>
         <w:spacing w:line="240" w:lineRule="auto"/>
-        <w:ind w:left="720" w:firstLine="720"/>
+        <w:ind w:left="720"/>
         <w:rPr>
           <w:rFonts w:ascii="Georgia" w:eastAsia="Georgia" w:hAnsi="Georgia" w:cs="Georgia"/>
           <w:sz w:val="24"/>
@@ -1126,7 +921,7 @@
           <w:sz w:val="24"/>
           <w:szCs w:val="24"/>
         </w:rPr>
-        <w:t>Patient First Name presented at Location of the evaluation for the ADOS assessment. Preferred Pronouns 2 CAP eye contact was very brief, and Preferred Pronouns 2 attention to task was limited. Considering Preferred Pronouns 2 attention and cooperation, this assessment is thought to validly measure Patient First Name’s current social emotional functioning.</w:t>
+        <w:t>Linh presented at None for the ADOS assessment. Their eye contact was very brief, and their attention to task was limited. Considering their attention and cooperation, this assessment is thought to validly measure Linh’s current social emotional functioning.</w:t>
       </w:r>
     </w:p>
     <w:p>
@@ -1166,7 +961,7 @@
           <w:sz w:val="24"/>
           <w:szCs w:val="24"/>
         </w:rPr>
-        <w:t>: Patient First Name did not say any single words today, and there was echolalia of sounds.  There was no clear response to name during structured activities, and Preferred Pronouns 2 facial expressions were not well-directed.  Preferred Pronouns 1 CAP did well with functional and pretend play routines, but there was no joint attention. There was no pointing to request items.</w:t>
+        <w:t>: Linh did not say any single words today, and there was echolalia of sounds.  There was no clear response to name during structured activities, and their facial expressions were not well-directed.  They did well with functional and pretend play routines, but there was no joint attention. There was no pointing to request items.</w:t>
       </w:r>
     </w:p>
     <w:p>
@@ -1206,7 +1001,7 @@
           <w:sz w:val="24"/>
           <w:szCs w:val="24"/>
         </w:rPr>
-        <w:t>: Patient First Name often walked on Preferred Pronouns 2 toes and paced. I observed visual inspection of play items, and Preferred Pronouns 2 play was quite self-directed today.</w:t>
+        <w:t>: Linh often walked on their toes and paced. I observed visual inspection of play items, and their play was quite self-directed today.</w:t>
       </w:r>
     </w:p>
     <w:p>
@@ -1308,7 +1103,7 @@
           <w:szCs w:val="24"/>
           <w:u w:val="single"/>
         </w:rPr>
-        <w:t>Autism Diagnostic Observation Schedule - Second Edition (ADOS-2), Module used</w:t>
+        <w:t>Autism Diagnostic Observation Schedule - Second Edition (ADOS-2), Module 1</w:t>
       </w:r>
     </w:p>
     <w:p>
@@ -1328,7 +1123,7 @@
           <w:sz w:val="24"/>
           <w:szCs w:val="24"/>
         </w:rPr>
-        <w:t xml:space="preserve">The ADOS-2 is a semi-structured, standardized assessment of communication, social interaction, and play or imaginative use of materials. The ADOS-2 consists of standard activities that allow the examiner to observe behaviors that have been identified as important to the diagnosis of autism spectrum disorders at different developmental levels and chronological ages. Module Description. </w:t>
+        <w:t xml:space="preserve">The ADOS-2 is a semi-structured, standardized assessment of communication, social interaction, and play or imaginative use of materials. The ADOS-2 consists of standard activities that allow the examiner to observe behaviors that have been identified as important to the diagnosis of autism spectrum disorders at different developmental levels and chronological ages. Module 1 is designed for children with single words. </w:t>
       </w:r>
       <w:r>
         <w:rPr>
@@ -1354,7 +1149,7 @@
           <w:sz w:val="24"/>
           <w:szCs w:val="24"/>
         </w:rPr>
-        <w:t xml:space="preserve">Patient First Name's performance during the ADOS-2 was </w:t>
+        <w:t xml:space="preserve">Linh's performance during the ADOS-2 was </w:t>
       </w:r>
       <w:r>
         <w:rPr>
@@ -1430,7 +1225,27 @@
           <w:szCs w:val="24"/>
           <w:u w:val="single"/>
         </w:rPr>
-        <w:t>Social Communication Questionnaire (SCQ) – Lifetime Form</w:t>
+        <w:t xml:space="preserve">Social Communication Questionnaire (SCQ) </w:t>
+      </w:r>
+      <w:r>
+        <w:rPr>
+          <w:rFonts w:ascii="Georgia" w:eastAsia="Georgia" w:hAnsi="Georgia" w:cs="Georgia"/>
+          <w:i/>
+          <w:sz w:val="24"/>
+          <w:szCs w:val="24"/>
+          <w:u w:val="single"/>
+        </w:rPr>
+        <w:t>-</w:t>
+      </w:r>
+      <w:r>
+        <w:rPr>
+          <w:rFonts w:ascii="Georgia" w:eastAsia="Georgia" w:hAnsi="Georgia" w:cs="Georgia"/>
+          <w:i/>
+          <w:sz w:val="24"/>
+          <w:szCs w:val="24"/>
+          <w:u w:val="single"/>
+        </w:rPr>
+        <w:t xml:space="preserve"> Lifetime Form</w:t>
       </w:r>
     </w:p>
     <w:p>
@@ -1466,7 +1281,23 @@
           <w:sz w:val="24"/>
           <w:szCs w:val="24"/>
         </w:rPr>
-        <w:t xml:space="preserve">history. Scores above 15 are suggestive of an autism diagnosis. Based on the Caregiver type’s report, Patient First Name’s score was Results (SCQ) – Lifetime Form. </w:t>
+        <w:t>history. Scores above 15 are suggestive of an autism diagnosis. Based on the None’s report, Linh’s score was</w:t>
+      </w:r>
+      <w:r>
+        <w:rPr>
+          <w:rFonts w:ascii="Georgia" w:eastAsia="Georgia" w:hAnsi="Georgia" w:cs="Georgia"/>
+          <w:sz w:val="24"/>
+          <w:szCs w:val="24"/>
+        </w:rPr>
+        <w:t xml:space="preserve"> 12.</w:t>
+      </w:r>
+      <w:r>
+        <w:rPr>
+          <w:rFonts w:ascii="Georgia" w:eastAsia="Georgia" w:hAnsi="Georgia" w:cs="Georgia"/>
+          <w:sz w:val="24"/>
+          <w:szCs w:val="24"/>
+        </w:rPr>
+        <w:t xml:space="preserve"> </w:t>
       </w:r>
       <w:r>
         <w:rPr>
@@ -1490,24 +1321,126 @@
       </w:pPr>
     </w:p>
     <w:p>
-      <w:pPr>
-        <w:spacing w:line="240" w:lineRule="auto"/>
-        <w:rPr>
-          <w:rFonts w:ascii="Georgia" w:eastAsia="Georgia" w:hAnsi="Georgia" w:cs="Georgia"/>
-          <w:b/>
-          <w:sz w:val="24"/>
-          <w:szCs w:val="24"/>
-        </w:rPr>
-      </w:pPr>
-      <w:r>
-        <w:rPr>
-          <w:rFonts w:ascii="Georgia" w:eastAsia="Georgia" w:hAnsi="Georgia" w:cs="Georgia"/>
-          <w:b/>
-          <w:sz w:val="24"/>
-          <w:szCs w:val="24"/>
-        </w:rPr>
-        <w:t>SRS Report Information</w:t>
-      </w:r>
+      <w:r>
+        <w:rPr>
+          <w:rStyle w:val="CustomStyle"/>
+          <w:i/>
+          <w:u w:val="single"/>
+        </w:rPr>
+        <w:t xml:space="preserve">Social Responsiveness Scale </w:t>
+      </w:r>
+      <w:r>
+        <w:rPr>
+          <w:rStyle w:val="CustomStyle"/>
+          <w:i/>
+          <w:u w:val="single"/>
+        </w:rPr>
+        <w:t>-</w:t>
+      </w:r>
+      <w:r>
+        <w:rPr>
+          <w:rStyle w:val="CustomStyle"/>
+          <w:i/>
+          <w:u w:val="single"/>
+        </w:rPr>
+        <w:t xml:space="preserve"> Second Edition (SRS-2) </w:t>
+      </w:r>
+      <w:r>
+        <w:rPr>
+          <w:rStyle w:val="CustomStyle"/>
+          <w:i/>
+          <w:u w:val="single"/>
+        </w:rPr>
+        <w:t>-</w:t>
+      </w:r>
+      <w:r>
+        <w:rPr>
+          <w:rStyle w:val="CustomStyle"/>
+          <w:i/>
+          <w:u w:val="single"/>
+        </w:rPr>
+        <w:t xml:space="preserve"> Parent</w:t>
+      </w:r>
+    </w:p>
+    <w:p>
+      <w:r>
+        <w:rPr>
+          <w:rStyle w:val="CustomStyle"/>
+        </w:rPr>
+        <w:t xml:space="preserve">The SRS-2 is an objective measure that identifies social impairments associated with autism spectrum disorder and quantifies ASD-related severity throughout the lifespan. </w:t>
+      </w:r>
+      <w:r>
+        <w:rPr>
+          <w:rStyle w:val="CustomStyle"/>
+        </w:rPr>
+        <w:br/>
+        <w:t xml:space="preserve">The following interpretative guidelines are offered here for the benefit of the reader: Less than 59 indicates within normal limits, between 60 and 65 as mild concern, between 65 and 75 as moderate concern, and greater than 76 as severe concern. </w:t>
+      </w:r>
+    </w:p>
+    <w:p/>
+    <w:p>
+      <w:r>
+        <w:rPr>
+          <w:rStyle w:val="CustomStyle"/>
+          <w:b/>
+        </w:rPr>
+        <w:tab/>
+        <w:t>SRS-2 Total Score:  (None)</w:t>
+      </w:r>
+    </w:p>
+    <w:p/>
+    <w:p>
+      <w:r>
+        <w:rPr>
+          <w:rStyle w:val="CustomStyle"/>
+        </w:rPr>
+        <w:tab/>
+        <w:t>Social Communication and Interaction:  (None)</w:t>
+      </w:r>
+    </w:p>
+    <w:p>
+      <w:r>
+        <w:rPr>
+          <w:rStyle w:val="CustomStyle"/>
+        </w:rPr>
+        <w:tab/>
+        <w:t>Restricted Interests and Repetitive Behavior:  (None)</w:t>
+      </w:r>
+    </w:p>
+    <w:p/>
+    <w:p>
+      <w:r>
+        <w:rPr>
+          <w:rStyle w:val="CustomStyle"/>
+        </w:rPr>
+        <w:t xml:space="preserve">Based on the report provided by their None, </w:t>
+      </w:r>
+      <w:r>
+        <w:rPr>
+          <w:rStyle w:val="CustomStyle"/>
+          <w:i/>
+        </w:rPr>
+        <w:t xml:space="preserve">Linh’s social communication and related behaviors indicated no concerns. </w:t>
+      </w:r>
+      <w:r>
+        <w:rPr>
+          <w:rStyle w:val="CustomStyle"/>
+          <w:b/>
+        </w:rPr>
+        <w:t>My observation aligned with a no level of concern.</w:t>
+      </w:r>
+    </w:p>
+    <w:p>
+      <w:pPr>
+        <w:spacing w:line="240" w:lineRule="auto"/>
+        <w:rPr>
+          <w:rFonts w:ascii="Georgia" w:eastAsia="Georgia" w:hAnsi="Georgia" w:cs="Georgia"/>
+          <w:b/>
+          <w:sz w:val="24"/>
+          <w:szCs w:val="24"/>
+          <w:u w:val="single"/>
+        </w:rPr>
+      </w:pPr>
     </w:p>
     <w:p>
       <w:pPr>
@@ -1588,7 +1521,7 @@
           <w:sz w:val="24"/>
           <w:szCs w:val="24"/>
         </w:rPr>
-        <w:t>Patient First Name’s Caregiver type provided information on Preferred Pronouns 2 social-communication, repetitive behaviors, and other concerns, and those exhibited across Preferred Pronouns 2 early development.</w:t>
+        <w:t>Linh’s None provided information on their social-communication, repetitive behaviors, and other concerns, and those exhibited across their early development.</w:t>
       </w:r>
     </w:p>
     <w:p>
@@ -1628,7 +1561,7 @@
           <w:sz w:val="24"/>
           <w:szCs w:val="24"/>
         </w:rPr>
-        <w:t xml:space="preserve">: Patient First Name is working to communicate with words and will point to request. There is indication of using other’s hands as a tool to obtain objects. Patient First Name shows a range of facial expressions, but these are not consistently directed. Play is quite self-directed, rigid, and lacks a sense of reciprocity with peers and Caregiver type. </w:t>
+        <w:t xml:space="preserve">: Linh is working to communicate with words and will point to request. There is indication of using other’s hands as a tool to obtain objects. Linh shows a range of facial expressions, but these are not consistently directed. Play is quite self-directed, rigid, and lacks a sense of reciprocity with peers and None. </w:t>
       </w:r>
     </w:p>
     <w:p>
@@ -1666,7 +1599,7 @@
           <w:sz w:val="24"/>
           <w:szCs w:val="24"/>
         </w:rPr>
-        <w:t>: Patient First Name jumps and flaps Preferred Pronouns 2 hands when Preferred Pronouns 1 appears excited. Preferred Pronouns 1 CAP visually inspects play items and covers Preferred Pronouns 2 ears often. Preferred Pronouns 1 CAP does well with transitions.</w:t>
+        <w:t>: Linh jumps and flaps their hands when they appears excited. They visually inspects play items and covers their ears often. They does well with transitions.</w:t>
       </w:r>
     </w:p>
     <w:p>
@@ -1706,7 +1639,7 @@
           <w:sz w:val="24"/>
           <w:szCs w:val="24"/>
         </w:rPr>
-        <w:t>: Patient First Name requires Caregiver type co-presence for sleep onset, but otherwise does well with duration and maintenance. Preferred Pronouns 1 CAP eats a variety of food items now.</w:t>
+        <w:t>: Linh requires None co-presence for sleep onset, but otherwise does well with duration and maintenance. They eats a variety of food items now.</w:t>
       </w:r>
     </w:p>
     <w:p>
@@ -1733,6 +1666,20 @@
         </w:rPr>
       </w:pPr>
       <w:r>
+        <w:br w:type="page"/>
+      </w:r>
+    </w:p>
+    <w:p>
+      <w:pPr>
+        <w:spacing w:line="240" w:lineRule="auto"/>
+        <w:rPr>
+          <w:rFonts w:ascii="Georgia" w:eastAsia="Georgia" w:hAnsi="Georgia" w:cs="Georgia"/>
+          <w:b/>
+          <w:sz w:val="24"/>
+          <w:szCs w:val="24"/>
+        </w:rPr>
+      </w:pPr>
+      <w:r>
         <w:rPr>
           <w:rFonts w:ascii="Georgia" w:eastAsia="Georgia" w:hAnsi="Georgia" w:cs="Georgia"/>
           <w:b/>
@@ -1740,6 +1687,7 @@
           <w:szCs w:val="24"/>
           <w:u w:val="single"/>
         </w:rPr>
+        <w:lastRenderedPageBreak/>
         <w:t>DIAGNOSTIC FORMULATION</w:t>
       </w:r>
       <w:r>
@@ -1782,7 +1730,7 @@
           <w:sz w:val="24"/>
           <w:szCs w:val="24"/>
         </w:rPr>
-        <w:t xml:space="preserve">Patient First Name Patient Last Name is a Patient Age-year-old with a history of social communication concerns. This evaluation consisted of observations, interview, and the administration of three standardized autism diagnostic measures. </w:t>
+        <w:t xml:space="preserve">Linh Tran is a 0-year-old with a history of social communication concerns. This evaluation consisted of observations, interview, and the administration of three standardized autism diagnostic measures. </w:t>
       </w:r>
       <w:r>
         <w:rPr>
@@ -1791,7 +1739,7 @@
           <w:sz w:val="24"/>
           <w:szCs w:val="24"/>
         </w:rPr>
-        <w:t>Across all measures administered today, Patient First Name’s scores indicated that Preferred Pronouns 2 social behaviors, patterns of interest, and developmental course are consistent with the presence of an autism spectrum disorder.</w:t>
+        <w:t>Across all measures administered today, Linh’s scores indicated that their social behaviors, patterns of interest, and developmental course are consistent with the presence of an autism spectrum disorder.</w:t>
       </w:r>
     </w:p>
     <w:p>
@@ -1849,7 +1797,7 @@
           <w:sz w:val="24"/>
           <w:szCs w:val="24"/>
         </w:rPr>
-        <w:t>Based on observation, history, and standardized measures, Patient First Name meets the criteria for autism spectrum disorder</w:t>
+        <w:t>Based on observation, history, and standardized measures, Linh meets the criteria for autism spectrum disorder</w:t>
       </w:r>
       <w:r>
         <w:rPr>
@@ -1887,7 +1835,7 @@
           <w:sz w:val="24"/>
           <w:szCs w:val="24"/>
         </w:rPr>
-        <w:t xml:space="preserve">Based on Preferred Pronouns 2 presentation and chart review, I believe that Patient First Name has severe delays in cognitive and adaptive behavior that are linked to Preferred Pronouns 2 autism spectrum disorder. </w:t>
+        <w:t xml:space="preserve">Based on their presentation and chart review, I believe that Linh has severe delays in cognitive and adaptive behavior that are linked to their autism spectrum disorder. </w:t>
       </w:r>
     </w:p>
     <w:p>
@@ -1919,9 +1867,59 @@
           <w:szCs w:val="24"/>
           <w:u w:val="single"/>
         </w:rPr>
-        <w:t>DIAGNOS</w:t>
-      </w:r>
-      <w:r>
+        <w:t>DIAGNOSES</w:t>
+      </w:r>
+      <w:r>
+        <w:rPr>
+          <w:rFonts w:ascii="Georgia" w:eastAsia="Georgia" w:hAnsi="Georgia" w:cs="Georgia"/>
+          <w:sz w:val="24"/>
+          <w:szCs w:val="24"/>
+        </w:rPr>
+        <w:t>:</w:t>
+      </w:r>
+    </w:p>
+    <w:p>
+      <w:pPr>
+        <w:widowControl w:val="0"/>
+        <w:spacing w:line="240" w:lineRule="auto"/>
+        <w:rPr>
+          <w:rFonts w:ascii="Georgia" w:eastAsia="Georgia" w:hAnsi="Georgia" w:cs="Georgia"/>
+          <w:sz w:val="24"/>
+          <w:szCs w:val="24"/>
+        </w:rPr>
+      </w:pPr>
+    </w:p>
+    <w:p>
+      <w:pPr>
+        <w:widowControl w:val="0"/>
+        <w:spacing w:line="240" w:lineRule="auto"/>
+        <w:rPr>
+          <w:rFonts w:ascii="Georgia" w:eastAsia="Georgia" w:hAnsi="Georgia" w:cs="Georgia"/>
+          <w:sz w:val="24"/>
+          <w:szCs w:val="24"/>
+        </w:rPr>
+      </w:pPr>
+      <w:r>
+        <w:rPr>
+          <w:rFonts w:ascii="Georgia" w:eastAsia="Georgia" w:hAnsi="Georgia" w:cs="Georgia"/>
+          <w:sz w:val="24"/>
+          <w:szCs w:val="24"/>
+        </w:rPr>
+        <w:t>F90.2 - Attention Deficit Hyperactivity Disorder - Combined-Type</w:t>
+      </w:r>
+      <w:r>
+        <w:rPr>
+          <w:rFonts w:ascii="Georgia" w:eastAsia="Georgia" w:hAnsi="Georgia" w:cs="Georgia"/>
+          <w:sz w:val="24"/>
+          <w:szCs w:val="24"/>
+        </w:rPr>
+        <w:br/>
+        <w:t>F88.0 - Global Developmental Delay (per behavioral presentation)</w:t>
+      </w:r>
+    </w:p>
+    <w:p>
+      <w:pPr>
+        <w:spacing w:line="240" w:lineRule="auto"/>
         <w:rPr>
           <w:rFonts w:ascii="Georgia" w:eastAsia="Georgia" w:hAnsi="Georgia" w:cs="Georgia"/>
           <w:b/>
@@ -1929,9 +1927,11 @@
           <w:szCs w:val="24"/>
           <w:u w:val="single"/>
         </w:rPr>
-        <w:t>I</w:t>
-      </w:r>
-      <w:r>
+      </w:pPr>
+    </w:p>
+    <w:p>
+      <w:pPr>
+        <w:spacing w:line="240" w:lineRule="auto"/>
         <w:rPr>
           <w:rFonts w:ascii="Georgia" w:eastAsia="Georgia" w:hAnsi="Georgia" w:cs="Georgia"/>
           <w:b/>
@@ -1939,50 +1939,21 @@
           <w:szCs w:val="24"/>
           <w:u w:val="single"/>
         </w:rPr>
-        <w:t>S</w:t>
-      </w:r>
-      <w:r>
-        <w:rPr>
-          <w:rFonts w:ascii="Georgia" w:eastAsia="Georgia" w:hAnsi="Georgia" w:cs="Georgia"/>
-          <w:sz w:val="24"/>
-          <w:szCs w:val="24"/>
-        </w:rPr>
-        <w:t>:</w:t>
-      </w:r>
-    </w:p>
-    <w:p>
-      <w:pPr>
-        <w:widowControl w:val="0"/>
-        <w:spacing w:line="240" w:lineRule="auto"/>
-        <w:rPr>
-          <w:rFonts w:ascii="Georgia" w:eastAsia="Georgia" w:hAnsi="Georgia" w:cs="Georgia"/>
-          <w:sz w:val="24"/>
-          <w:szCs w:val="24"/>
-        </w:rPr>
-      </w:pPr>
-    </w:p>
-    <w:p>
-      <w:pPr>
-        <w:widowControl w:val="0"/>
-        <w:spacing w:line="240" w:lineRule="auto"/>
-        <w:rPr>
-          <w:rFonts w:ascii="Georgia" w:eastAsia="Georgia" w:hAnsi="Georgia" w:cs="Georgia"/>
-          <w:sz w:val="24"/>
-          <w:szCs w:val="24"/>
-        </w:rPr>
-      </w:pPr>
-      <w:r>
-        <w:rPr>
-          <w:rFonts w:ascii="Georgia" w:eastAsia="Georgia" w:hAnsi="Georgia" w:cs="Georgia"/>
-          <w:sz w:val="24"/>
-          <w:szCs w:val="24"/>
-        </w:rPr>
-        <w:t>Result of the evaluation</w:t>
-      </w:r>
-    </w:p>
-    <w:p>
-      <w:pPr>
-        <w:spacing w:line="240" w:lineRule="auto"/>
+      </w:pPr>
+      <w:r>
+        <w:br w:type="page"/>
+      </w:r>
+    </w:p>
+    <w:p>
+      <w:pPr>
+        <w:spacing w:line="240" w:lineRule="auto"/>
+        <w:rPr>
+          <w:rFonts w:ascii="Georgia" w:eastAsia="Georgia" w:hAnsi="Georgia" w:cs="Georgia"/>
+          <w:sz w:val="24"/>
+          <w:szCs w:val="24"/>
+        </w:rPr>
+      </w:pPr>
+      <w:r>
         <w:rPr>
           <w:rFonts w:ascii="Georgia" w:eastAsia="Georgia" w:hAnsi="Georgia" w:cs="Georgia"/>
           <w:b/>
@@ -1990,43 +1961,8 @@
           <w:szCs w:val="24"/>
           <w:u w:val="single"/>
         </w:rPr>
-      </w:pPr>
-    </w:p>
-    <w:p>
-      <w:pPr>
-        <w:spacing w:line="240" w:lineRule="auto"/>
-        <w:rPr>
-          <w:rFonts w:ascii="Georgia" w:eastAsia="Georgia" w:hAnsi="Georgia" w:cs="Georgia"/>
-          <w:b/>
-          <w:sz w:val="24"/>
-          <w:szCs w:val="24"/>
-          <w:u w:val="single"/>
-        </w:rPr>
-      </w:pPr>
-      <w:r>
         <w:lastRenderedPageBreak/>
-        <w:br w:type="page"/>
-      </w:r>
-    </w:p>
-    <w:p>
-      <w:pPr>
-        <w:spacing w:line="240" w:lineRule="auto"/>
-        <w:rPr>
-          <w:rFonts w:ascii="Georgia" w:eastAsia="Georgia" w:hAnsi="Georgia" w:cs="Georgia"/>
-          <w:sz w:val="24"/>
-          <w:szCs w:val="24"/>
-        </w:rPr>
-      </w:pPr>
-      <w:r>
-        <w:rPr>
-          <w:rFonts w:ascii="Georgia" w:eastAsia="Georgia" w:hAnsi="Georgia" w:cs="Georgia"/>
-          <w:b/>
-          <w:sz w:val="24"/>
-          <w:szCs w:val="24"/>
-          <w:u w:val="single"/>
-        </w:rPr>
-        <w:lastRenderedPageBreak/>
-        <w:t>AUTISM SPECTRUM DISORDER DSM-V CHECKLIST</w:t>
+        <w:t xml:space="preserve">AUTISM SPECTRUM DISORDER DSM-V CHECKLIST</w:t>
       </w:r>
     </w:p>
     <w:p>
@@ -2065,6 +2001,7 @@
           <w:rFonts w:ascii="Georgia" w:eastAsia="Georgia" w:hAnsi="Georgia" w:cs="Georgia"/>
           <w:sz w:val="24"/>
           <w:szCs w:val="24"/>
+          <w:lang w:val="en-US"/>
         </w:rPr>
       </w:pPr>
       <w:r>
@@ -2104,15 +2041,36 @@
           <w:sz w:val="24"/>
           <w:szCs w:val="24"/>
         </w:rPr>
-        <w:t xml:space="preserve"> </w:t>
-      </w:r>
-      <w:r>
-        <w:rPr>
-          <w:rFonts w:ascii="Georgia" w:eastAsia="Georgia" w:hAnsi="Georgia" w:cs="Georgia"/>
-          <w:sz w:val="24"/>
-          <w:szCs w:val="24"/>
-        </w:rPr>
-        <w:t xml:space="preserve">Awkward social initiation and response</w:t>
+        <w:t xml:space="preserve">None</w:t>
+      </w:r>
+    </w:p>
+    <w:p>
+      <w:pPr>
+        <w:widowControl w:val="0"/>
+        <w:spacing w:line="240" w:lineRule="auto"/>
+        <w:rPr>
+          <w:rFonts w:ascii="Georgia" w:eastAsia="Georgia" w:hAnsi="Georgia" w:cs="Georgia"/>
+          <w:sz w:val="24"/>
+          <w:szCs w:val="24"/>
+          <w:lang w:val="en-US"/>
+        </w:rPr>
+      </w:pPr>
+      <w:r>
+        <w:rPr>
+          <w:rFonts w:ascii="Georgia" w:eastAsia="Georgia" w:hAnsi="Georgia" w:cs="Georgia"/>
+          <w:sz w:val="24"/>
+          <w:szCs w:val="24"/>
+        </w:rPr>
+        <w:br/>
+        <w:t xml:space="preserve">2.  Deficits in nonverbal communicative behaviors used for social interaction: </w:t>
+      </w:r>
+      <w:r>
+        <w:rPr>
+          <w:rFonts w:ascii="Georgia" w:eastAsia="Georgia" w:hAnsi="Georgia" w:cs="Georgia"/>
+          <w:sz w:val="24"/>
+          <w:szCs w:val="24"/>
+        </w:rPr>
+        <w:t xml:space="preserve"/>
       </w:r>
     </w:p>
     <w:p>
@@ -2135,15 +2093,7 @@
           <w:sz w:val="24"/>
           <w:szCs w:val="24"/>
         </w:rPr>
-        <w:t xml:space="preserve"> </w:t>
-      </w:r>
-      <w:r>
-        <w:rPr>
-          <w:rFonts w:ascii="Georgia" w:eastAsia="Georgia" w:hAnsi="Georgia" w:cs="Georgia"/>
-          <w:sz w:val="24"/>
-          <w:szCs w:val="24"/>
-        </w:rPr>
-        <w:t xml:space="preserve">Difficulties with chit-chat</w:t>
+        <w:t xml:space="preserve">Limited well-directed eye contact</w:t>
       </w:r>
     </w:p>
     <w:p>
@@ -2166,35 +2116,44 @@
           <w:sz w:val="24"/>
           <w:szCs w:val="24"/>
         </w:rPr>
+        <w:t xml:space="preserve">Absence of joint attention</w:t>
+      </w:r>
+    </w:p>
+    <w:p>
+      <w:pPr>
+        <w:widowControl w:val="0"/>
+        <w:spacing w:line="240" w:lineRule="auto"/>
+        <w:rPr>
+          <w:rFonts w:ascii="Georgia" w:eastAsia="Georgia" w:hAnsi="Georgia" w:cs="Georgia"/>
+          <w:sz w:val="24"/>
+          <w:szCs w:val="24"/>
+          <w:lang w:val="en-US"/>
+        </w:rPr>
+      </w:pPr>
+      <w:r>
+        <w:rPr>
+          <w:rFonts w:ascii="Georgia" w:eastAsia="Georgia" w:hAnsi="Georgia" w:cs="Georgia"/>
+          <w:sz w:val="24"/>
+          <w:szCs w:val="24"/>
+        </w:rPr>
+        <w:br/>
+        <w:t xml:space="preserve">3.  Deficits in developing, maintaining, and understanding relationships: </w:t>
+      </w:r>
+      <w:r>
+        <w:rPr>
+          <w:rFonts w:ascii="Georgia" w:eastAsia="Georgia" w:hAnsi="Georgia" w:cs="Georgia"/>
+          <w:sz w:val="24"/>
+          <w:szCs w:val="24"/>
+        </w:rPr>
+        <w:t xml:space="preserve"/>
+      </w:r>
+      <w:r>
+        <w:rPr>
+          <w:rFonts w:ascii="Georgia" w:eastAsia="Georgia" w:hAnsi="Georgia" w:cs="Georgia"/>
+          <w:sz w:val="24"/>
+          <w:szCs w:val="24"/>
+        </w:rPr>
         <w:t xml:space="preserve"> </w:t>
-      </w:r>
-      <w:r>
-        <w:rPr>
-          <w:rFonts w:ascii="Georgia" w:eastAsia="Georgia" w:hAnsi="Georgia" w:cs="Georgia"/>
-          <w:sz w:val="24"/>
-          <w:szCs w:val="24"/>
-        </w:rPr>
-        <w:t xml:space="preserve">Difficulty interpreting figurative language</w:t>
-      </w:r>
-    </w:p>
-    <w:p>
-      <w:pPr>
-        <w:widowControl w:val="0"/>
-        <w:spacing w:line="240" w:lineRule="auto"/>
-        <w:rPr>
-          <w:rFonts w:ascii="Georgia" w:eastAsia="Georgia" w:hAnsi="Georgia" w:cs="Georgia"/>
-          <w:sz w:val="24"/>
-          <w:szCs w:val="24"/>
-        </w:rPr>
-      </w:pPr>
-      <w:r>
-        <w:rPr>
-          <w:rFonts w:ascii="Georgia" w:eastAsia="Georgia" w:hAnsi="Georgia" w:cs="Georgia"/>
-          <w:sz w:val="24"/>
-          <w:szCs w:val="24"/>
-        </w:rPr>
-        <w:br/>
-        <w:t>2.  Deficits in nonverbal communicative behaviors used for social interaction:</w:t>
       </w:r>
     </w:p>
     <w:p>
@@ -2217,27 +2176,15 @@
           <w:sz w:val="24"/>
           <w:szCs w:val="24"/>
         </w:rPr>
-        <w:t>Deficits in nonverbal communicative behaviors used for social interaction:</w:t>
-      </w:r>
-    </w:p>
-    <w:p>
-      <w:pPr>
-        <w:widowControl w:val="0"/>
-        <w:spacing w:line="240" w:lineRule="auto"/>
-        <w:rPr>
-          <w:rFonts w:ascii="Georgia" w:eastAsia="Georgia" w:hAnsi="Georgia" w:cs="Georgia"/>
-          <w:sz w:val="24"/>
-          <w:szCs w:val="24"/>
-        </w:rPr>
-      </w:pPr>
-      <w:r>
-        <w:rPr>
-          <w:rFonts w:ascii="Georgia" w:eastAsia="Georgia" w:hAnsi="Georgia" w:cs="Georgia"/>
-          <w:sz w:val="24"/>
-          <w:szCs w:val="24"/>
-        </w:rPr>
-        <w:br/>
-        <w:t xml:space="preserve">3.  Deficits in developing, maintaining, and understanding relationships:  </w:t>
+        <w:t xml:space="preserve">None</w:t>
+      </w:r>
+      <w:r>
+        <w:rPr>
+          <w:rFonts w:ascii="Georgia" w:eastAsia="Georgia" w:hAnsi="Georgia" w:cs="Georgia"/>
+          <w:sz w:val="24"/>
+          <w:szCs w:val="24"/>
+        </w:rPr>
+        <w:t xml:space="preserve"> </w:t>
       </w:r>
     </w:p>
     <w:p>
@@ -2260,47 +2207,48 @@
           <w:sz w:val="24"/>
           <w:szCs w:val="24"/>
         </w:rPr>
-        <w:t xml:space="preserve">Deficits in developing, maintaining, and understanding relationships: </w:t>
-      </w:r>
-    </w:p>
-    <w:p>
-      <w:pPr>
-        <w:widowControl w:val="0"/>
-        <w:spacing w:line="240" w:lineRule="auto"/>
-        <w:rPr>
-          <w:rFonts w:ascii="Georgia" w:eastAsia="Georgia" w:hAnsi="Georgia" w:cs="Georgia"/>
-          <w:sz w:val="24"/>
-          <w:szCs w:val="24"/>
-        </w:rPr>
-      </w:pPr>
-    </w:p>
-    <w:p>
-      <w:pPr>
-        <w:widowControl w:val="0"/>
-        <w:spacing w:line="240" w:lineRule="auto"/>
-        <w:rPr>
-          <w:rFonts w:ascii="Georgia" w:eastAsia="Georgia" w:hAnsi="Georgia" w:cs="Georgia"/>
-          <w:sz w:val="24"/>
-          <w:szCs w:val="24"/>
-        </w:rPr>
-      </w:pPr>
-      <w:r>
-        <w:rPr>
-          <w:rFonts w:ascii="Georgia" w:eastAsia="Georgia" w:hAnsi="Georgia" w:cs="Georgia"/>
-          <w:sz w:val="24"/>
-          <w:szCs w:val="24"/>
-        </w:rPr>
-        <w:t>B.  Restricted, repetitive patterns of behavior, interests, or activities (MUST HAVE 2):</w:t>
-      </w:r>
-    </w:p>
-    <w:p>
-      <w:pPr>
-        <w:widowControl w:val="0"/>
-        <w:spacing w:line="240" w:lineRule="auto"/>
-        <w:rPr>
-          <w:rFonts w:ascii="Georgia" w:eastAsia="Georgia" w:hAnsi="Georgia" w:cs="Georgia"/>
-          <w:sz w:val="24"/>
-          <w:szCs w:val="24"/>
+        <w:t xml:space="preserve">Difficulties adjusting behavior to social context</w:t>
+      </w:r>
+    </w:p>
+    <w:p>
+      <w:pPr>
+        <w:widowControl w:val="0"/>
+        <w:spacing w:line="240" w:lineRule="auto"/>
+        <w:rPr>
+          <w:rFonts w:ascii="Georgia" w:eastAsia="Georgia" w:hAnsi="Georgia" w:cs="Georgia"/>
+          <w:sz w:val="24"/>
+          <w:szCs w:val="24"/>
+        </w:rPr>
+      </w:pPr>
+    </w:p>
+    <w:p>
+      <w:pPr>
+        <w:widowControl w:val="0"/>
+        <w:spacing w:line="240" w:lineRule="auto"/>
+        <w:rPr>
+          <w:rFonts w:ascii="Georgia" w:eastAsia="Georgia" w:hAnsi="Georgia" w:cs="Georgia"/>
+          <w:sz w:val="24"/>
+          <w:szCs w:val="24"/>
+        </w:rPr>
+      </w:pPr>
+      <w:r>
+        <w:rPr>
+          <w:rFonts w:ascii="Georgia" w:eastAsia="Georgia" w:hAnsi="Georgia" w:cs="Georgia"/>
+          <w:sz w:val="24"/>
+          <w:szCs w:val="24"/>
+        </w:rPr>
+        <w:t xml:space="preserve">B.  Restricted, repetitive patterns of behavior, interests, or activities (MUST HAVE 2):</w:t>
+      </w:r>
+    </w:p>
+    <w:p>
+      <w:pPr>
+        <w:widowControl w:val="0"/>
+        <w:spacing w:line="240" w:lineRule="auto"/>
+        <w:rPr>
+          <w:rFonts w:ascii="Georgia" w:eastAsia="Georgia" w:hAnsi="Georgia" w:cs="Georgia"/>
+          <w:sz w:val="24"/>
+          <w:szCs w:val="24"/>
+          <w:lang w:val="en-US"/>
         </w:rPr>
       </w:pPr>
       <w:r>
@@ -2311,6 +2259,14 @@
         </w:rPr>
         <w:br/>
         <w:t xml:space="preserve">1.  Stereotyped or repetitive motor movements, use of objects, or speech: </w:t>
+      </w:r>
+      <w:r>
+        <w:rPr>
+          <w:rFonts w:ascii="Georgia" w:eastAsia="Georgia" w:hAnsi="Georgia" w:cs="Georgia"/>
+          <w:sz w:val="24"/>
+          <w:szCs w:val="24"/>
+        </w:rPr>
+        <w:t xml:space="preserve"/>
       </w:r>
     </w:p>
     <w:p>
@@ -2333,27 +2289,7 @@
           <w:sz w:val="24"/>
           <w:szCs w:val="24"/>
         </w:rPr>
-        <w:t>Stereotyped or repetitive motor movements, use of objects, or speech:</w:t>
-      </w:r>
-    </w:p>
-    <w:p>
-      <w:pPr>
-        <w:widowControl w:val="0"/>
-        <w:spacing w:line="240" w:lineRule="auto"/>
-        <w:rPr>
-          <w:rFonts w:ascii="Georgia" w:eastAsia="Georgia" w:hAnsi="Georgia" w:cs="Georgia"/>
-          <w:sz w:val="24"/>
-          <w:szCs w:val="24"/>
-        </w:rPr>
-      </w:pPr>
-      <w:r>
-        <w:rPr>
-          <w:rFonts w:ascii="Georgia" w:eastAsia="Georgia" w:hAnsi="Georgia" w:cs="Georgia"/>
-          <w:sz w:val="24"/>
-          <w:szCs w:val="24"/>
-        </w:rPr>
-        <w:br/>
-        <w:t xml:space="preserve">2.  Insistence on sameness, inflexible adherence to routines or ritualized behavior: </w:t>
+        <w:t xml:space="preserve">Echolalia of words</w:t>
       </w:r>
     </w:p>
     <w:p>
@@ -2376,27 +2312,46 @@
           <w:sz w:val="24"/>
           <w:szCs w:val="24"/>
         </w:rPr>
-        <w:t>Insistence on sameness, inflexible adherence to routines or ritualized behavior:</w:t>
-      </w:r>
-    </w:p>
-    <w:p>
-      <w:pPr>
-        <w:widowControl w:val="0"/>
-        <w:spacing w:line="240" w:lineRule="auto"/>
-        <w:rPr>
-          <w:rFonts w:ascii="Georgia" w:eastAsia="Georgia" w:hAnsi="Georgia" w:cs="Georgia"/>
-          <w:sz w:val="24"/>
-          <w:szCs w:val="24"/>
-        </w:rPr>
-      </w:pPr>
-      <w:r>
-        <w:rPr>
-          <w:rFonts w:ascii="Georgia" w:eastAsia="Georgia" w:hAnsi="Georgia" w:cs="Georgia"/>
-          <w:sz w:val="24"/>
-          <w:szCs w:val="24"/>
-        </w:rPr>
-        <w:br/>
-        <w:t>3.  Highly restricted, fixated interests that are abnormal in intensity or focus:</w:t>
+        <w:t xml:space="preserve">Repetitive hand movements</w:t>
+      </w:r>
+    </w:p>
+    <w:p>
+      <w:pPr>
+        <w:widowControl w:val="0"/>
+        <w:spacing w:line="240" w:lineRule="auto"/>
+        <w:rPr>
+          <w:rFonts w:ascii="Georgia" w:eastAsia="Georgia" w:hAnsi="Georgia" w:cs="Georgia"/>
+          <w:sz w:val="24"/>
+          <w:szCs w:val="24"/>
+        </w:rPr>
+      </w:pPr>
+    </w:p>
+    <w:p>
+      <w:pPr>
+        <w:widowControl w:val="0"/>
+        <w:spacing w:line="240" w:lineRule="auto"/>
+        <w:rPr>
+          <w:rFonts w:ascii="Georgia" w:eastAsia="Georgia" w:hAnsi="Georgia" w:cs="Georgia"/>
+          <w:sz w:val="24"/>
+          <w:szCs w:val="24"/>
+          <w:lang w:val="en-US"/>
+        </w:rPr>
+      </w:pPr>
+      <w:r>
+        <w:rPr>
+          <w:rFonts w:ascii="Georgia" w:eastAsia="Georgia" w:hAnsi="Georgia" w:cs="Georgia"/>
+          <w:sz w:val="24"/>
+          <w:szCs w:val="24"/>
+        </w:rPr>
+        <w:t xml:space="preserve">2.  Insistence on sameness, inflexible adherence to routines or ritualized behavior: </w:t>
+      </w:r>
+      <w:r>
+        <w:rPr>
+          <w:rFonts w:ascii="Georgia" w:eastAsia="Georgia" w:hAnsi="Georgia" w:cs="Georgia"/>
+          <w:sz w:val="24"/>
+          <w:szCs w:val="24"/>
+        </w:rPr>
+        <w:t xml:space="preserve"/>
       </w:r>
     </w:p>
     <w:p>
@@ -2419,27 +2374,7 @@
           <w:sz w:val="24"/>
           <w:szCs w:val="24"/>
         </w:rPr>
-        <w:t>Highly restricted, fixated interests that are abnormal in intensity or focus:</w:t>
-      </w:r>
-    </w:p>
-    <w:p>
-      <w:pPr>
-        <w:widowControl w:val="0"/>
-        <w:spacing w:line="240" w:lineRule="auto"/>
-        <w:rPr>
-          <w:rFonts w:ascii="Georgia" w:eastAsia="Georgia" w:hAnsi="Georgia" w:cs="Georgia"/>
-          <w:sz w:val="24"/>
-          <w:szCs w:val="24"/>
-        </w:rPr>
-      </w:pPr>
-      <w:r>
-        <w:rPr>
-          <w:rFonts w:ascii="Georgia" w:eastAsia="Georgia" w:hAnsi="Georgia" w:cs="Georgia"/>
-          <w:sz w:val="24"/>
-          <w:szCs w:val="24"/>
-        </w:rPr>
-        <w:br/>
-        <w:t xml:space="preserve">4.  Hyper- or hypo-reactivity to sensory aspects of the environment:  </w:t>
+        <w:t xml:space="preserve">Difficulties with changes in routine across developmental course</w:t>
       </w:r>
     </w:p>
     <w:p>
@@ -2447,51 +2382,253 @@
         <w:widowControl w:val="0"/>
         <w:numPr>
           <w:ilvl w:val="0"/>
-          <w:numId w:val="6"/>
+          <w:numId w:val="3"/>
         </w:numPr>
         <w:spacing w:line="240" w:lineRule="auto"/>
         <w:rPr>
-          <w:sz w:val="24"/>
-          <w:szCs w:val="24"/>
-        </w:rPr>
-      </w:pPr>
-      <w:r>
-        <w:rPr>
-          <w:rFonts w:ascii="Georgia" w:eastAsia="Georgia" w:hAnsi="Georgia" w:cs="Georgia"/>
-          <w:sz w:val="24"/>
-          <w:szCs w:val="24"/>
-        </w:rPr>
-        <w:t>Hyper- or hypo-reactivity to sensory aspects of the environment:</w:t>
-      </w:r>
-    </w:p>
-    <w:p>
-      <w:pPr>
-        <w:widowControl w:val="0"/>
-        <w:spacing w:line="240" w:lineRule="auto"/>
-        <w:ind w:left="720"/>
-        <w:rPr>
-          <w:rFonts w:ascii="Georgia" w:eastAsia="Georgia" w:hAnsi="Georgia" w:cs="Georgia"/>
-          <w:sz w:val="24"/>
-          <w:szCs w:val="24"/>
-        </w:rPr>
-      </w:pPr>
-    </w:p>
-    <w:p>
-      <w:pPr>
-        <w:spacing w:line="240" w:lineRule="auto"/>
-        <w:rPr>
-          <w:rFonts w:ascii="Georgia" w:eastAsia="Georgia" w:hAnsi="Georgia" w:cs="Georgia"/>
-          <w:sz w:val="24"/>
-          <w:szCs w:val="24"/>
-        </w:rPr>
-      </w:pPr>
-      <w:r>
-        <w:rPr>
-          <w:rFonts w:ascii="Georgia" w:eastAsia="Georgia" w:hAnsi="Georgia" w:cs="Georgia"/>
-          <w:sz w:val="24"/>
-          <w:szCs w:val="24"/>
-        </w:rPr>
-        <w:t>C. Symptoms present in the early developmental period – Symptoms present in the early developmental period</w:t>
+          <w:rFonts w:ascii="Georgia" w:eastAsia="Georgia" w:hAnsi="Georgia" w:cs="Georgia"/>
+          <w:sz w:val="24"/>
+          <w:szCs w:val="24"/>
+        </w:rPr>
+      </w:pPr>
+      <w:r>
+        <w:rPr>
+          <w:rFonts w:ascii="Georgia" w:eastAsia="Georgia" w:hAnsi="Georgia" w:cs="Georgia"/>
+          <w:sz w:val="24"/>
+          <w:szCs w:val="24"/>
+        </w:rPr>
+        <w:t xml:space="preserve">Notable difficulties with transitions</w:t>
+      </w:r>
+    </w:p>
+    <w:p>
+      <w:pPr>
+        <w:widowControl w:val="0"/>
+        <w:spacing w:line="240" w:lineRule="auto"/>
+        <w:rPr>
+          <w:rFonts w:ascii="Georgia" w:eastAsia="Georgia" w:hAnsi="Georgia" w:cs="Georgia"/>
+          <w:sz w:val="24"/>
+          <w:szCs w:val="24"/>
+        </w:rPr>
+      </w:pPr>
+    </w:p>
+    <w:p>
+      <w:pPr>
+        <w:widowControl w:val="0"/>
+        <w:spacing w:line="240" w:lineRule="auto"/>
+        <w:rPr>
+          <w:rFonts w:ascii="Georgia" w:eastAsia="Georgia" w:hAnsi="Georgia" w:cs="Georgia"/>
+          <w:sz w:val="24"/>
+          <w:szCs w:val="24"/>
+          <w:lang w:val="en-US"/>
+        </w:rPr>
+      </w:pPr>
+      <w:r>
+        <w:rPr>
+          <w:rFonts w:ascii="Georgia" w:eastAsia="Georgia" w:hAnsi="Georgia" w:cs="Georgia"/>
+          <w:sz w:val="24"/>
+          <w:szCs w:val="24"/>
+        </w:rPr>
+        <w:t xml:space="preserve">3.  Highly restricted, fixated interests that are abnormal in intensity or focus: </w:t>
+      </w:r>
+      <w:r>
+        <w:rPr>
+          <w:rFonts w:ascii="Georgia" w:eastAsia="Georgia" w:hAnsi="Georgia" w:cs="Georgia"/>
+          <w:sz w:val="24"/>
+          <w:szCs w:val="24"/>
+        </w:rPr>
+        <w:t xml:space="preserve"/>
+      </w:r>
+    </w:p>
+    <w:p>
+      <w:pPr>
+        <w:widowControl w:val="0"/>
+        <w:numPr>
+          <w:ilvl w:val="0"/>
+          <w:numId w:val="3"/>
+        </w:numPr>
+        <w:spacing w:line="240" w:lineRule="auto"/>
+        <w:rPr>
+          <w:rFonts w:ascii="Georgia" w:eastAsia="Georgia" w:hAnsi="Georgia" w:cs="Georgia"/>
+          <w:sz w:val="24"/>
+          <w:szCs w:val="24"/>
+        </w:rPr>
+      </w:pPr>
+      <w:r>
+        <w:rPr>
+          <w:rFonts w:ascii="Georgia" w:eastAsia="Georgia" w:hAnsi="Georgia" w:cs="Georgia"/>
+          <w:sz w:val="24"/>
+          <w:szCs w:val="24"/>
+        </w:rPr>
+        <w:t xml:space="preserve">Notable interest in topics others may find odd</w:t>
+      </w:r>
+    </w:p>
+    <w:p>
+      <w:pPr>
+        <w:widowControl w:val="0"/>
+        <w:numPr>
+          <w:ilvl w:val="0"/>
+          <w:numId w:val="3"/>
+        </w:numPr>
+        <w:spacing w:line="240" w:lineRule="auto"/>
+        <w:rPr>
+          <w:rFonts w:ascii="Georgia" w:eastAsia="Georgia" w:hAnsi="Georgia" w:cs="Georgia"/>
+          <w:sz w:val="24"/>
+          <w:szCs w:val="24"/>
+        </w:rPr>
+      </w:pPr>
+      <w:r>
+        <w:rPr>
+          <w:rFonts w:ascii="Georgia" w:eastAsia="Georgia" w:hAnsi="Georgia" w:cs="Georgia"/>
+          <w:sz w:val="24"/>
+          <w:szCs w:val="24"/>
+        </w:rPr>
+        <w:t xml:space="preserve">Persistent pattern of perseverative interests</w:t>
+      </w:r>
+    </w:p>
+    <w:p>
+      <w:pPr>
+        <w:widowControl w:val="0"/>
+        <w:spacing w:line="240" w:lineRule="auto"/>
+        <w:rPr>
+          <w:rFonts w:ascii="Georgia" w:eastAsia="Georgia" w:hAnsi="Georgia" w:cs="Georgia"/>
+          <w:sz w:val="24"/>
+          <w:szCs w:val="24"/>
+        </w:rPr>
+      </w:pPr>
+    </w:p>
+    <w:p>
+      <w:pPr>
+        <w:widowControl w:val="0"/>
+        <w:spacing w:line="240" w:lineRule="auto"/>
+        <w:rPr>
+          <w:rFonts w:ascii="Georgia" w:eastAsia="Georgia" w:hAnsi="Georgia" w:cs="Georgia"/>
+          <w:sz w:val="24"/>
+          <w:szCs w:val="24"/>
+          <w:lang w:val="en-US"/>
+        </w:rPr>
+      </w:pPr>
+      <w:r>
+        <w:rPr>
+          <w:rFonts w:ascii="Georgia" w:eastAsia="Georgia" w:hAnsi="Georgia" w:cs="Georgia"/>
+          <w:sz w:val="24"/>
+          <w:szCs w:val="24"/>
+        </w:rPr>
+        <w:t xml:space="preserve">4.  Hyper- or hypo-reactivity to sensory aspects of the environment: </w:t>
+      </w:r>
+      <w:r>
+        <w:rPr>
+          <w:rFonts w:ascii="Georgia" w:eastAsia="Georgia" w:hAnsi="Georgia" w:cs="Georgia"/>
+          <w:sz w:val="24"/>
+          <w:szCs w:val="24"/>
+        </w:rPr>
+        <w:t xml:space="preserve"/>
+      </w:r>
+      <w:r>
+        <w:rPr>
+          <w:rFonts w:ascii="Georgia" w:eastAsia="Georgia" w:hAnsi="Georgia" w:cs="Georgia"/>
+          <w:sz w:val="24"/>
+          <w:szCs w:val="24"/>
+        </w:rPr>
+        <w:t xml:space="preserve"> </w:t>
+      </w:r>
+    </w:p>
+    <w:p>
+      <w:pPr>
+        <w:widowControl w:val="0"/>
+        <w:numPr>
+          <w:ilvl w:val="0"/>
+          <w:numId w:val="3"/>
+        </w:numPr>
+        <w:spacing w:line="240" w:lineRule="auto"/>
+        <w:rPr>
+          <w:rFonts w:ascii="Georgia" w:eastAsia="Georgia" w:hAnsi="Georgia" w:cs="Georgia"/>
+          <w:sz w:val="24"/>
+          <w:szCs w:val="24"/>
+        </w:rPr>
+      </w:pPr>
+      <w:r>
+        <w:rPr>
+          <w:rFonts w:ascii="Georgia" w:eastAsia="Georgia" w:hAnsi="Georgia" w:cs="Georgia"/>
+          <w:sz w:val="24"/>
+          <w:szCs w:val="24"/>
+        </w:rPr>
+        <w:t xml:space="preserve">Tactile defensiveness</w:t>
+      </w:r>
+      <w:r>
+        <w:rPr>
+          <w:rFonts w:ascii="Georgia" w:eastAsia="Georgia" w:hAnsi="Georgia" w:cs="Georgia"/>
+          <w:sz w:val="24"/>
+          <w:szCs w:val="24"/>
+        </w:rPr>
+        <w:t xml:space="preserve"> </w:t>
+      </w:r>
+    </w:p>
+    <w:p>
+      <w:pPr>
+        <w:widowControl w:val="0"/>
+        <w:numPr>
+          <w:ilvl w:val="0"/>
+          <w:numId w:val="3"/>
+        </w:numPr>
+        <w:spacing w:line="240" w:lineRule="auto"/>
+        <w:rPr>
+          <w:rFonts w:ascii="Georgia" w:eastAsia="Georgia" w:hAnsi="Georgia" w:cs="Georgia"/>
+          <w:sz w:val="24"/>
+          <w:szCs w:val="24"/>
+        </w:rPr>
+      </w:pPr>
+      <w:r>
+        <w:rPr>
+          <w:rFonts w:ascii="Georgia" w:eastAsia="Georgia" w:hAnsi="Georgia" w:cs="Georgia"/>
+          <w:sz w:val="24"/>
+          <w:szCs w:val="24"/>
+        </w:rPr>
+        <w:t xml:space="preserve">Auditory sensitivities</w:t>
+      </w:r>
+    </w:p>
+    <w:p>
+      <w:pPr>
+        <w:widowControl w:val="0"/>
+        <w:spacing w:line="240" w:lineRule="auto"/>
+        <w:rPr>
+          <w:rFonts w:ascii="Georgia" w:eastAsia="Georgia" w:hAnsi="Georgia" w:cs="Georgia"/>
+          <w:sz w:val="24"/>
+          <w:szCs w:val="24"/>
+        </w:rPr>
+      </w:pPr>
+    </w:p>
+    <w:p>
+      <w:pPr>
+        <w:spacing w:line="240" w:lineRule="auto"/>
+        <w:rPr>
+          <w:rFonts w:ascii="Georgia" w:eastAsia="Georgia" w:hAnsi="Georgia" w:cs="Georgia"/>
+          <w:sz w:val="24"/>
+          <w:szCs w:val="24"/>
+        </w:rPr>
+      </w:pPr>
+      <w:r>
+        <w:rPr>
+          <w:rFonts w:ascii="Georgia" w:eastAsia="Georgia" w:hAnsi="Georgia" w:cs="Georgia"/>
+          <w:sz w:val="24"/>
+          <w:szCs w:val="24"/>
+        </w:rPr>
+        <w:t xml:space="preserve">C. Symptoms present in the early developmental period </w:t>
+      </w:r>
+      <w:r>
+        <w:rPr>
+          <w:rFonts w:ascii="Georgia" w:eastAsia="Georgia" w:hAnsi="Georgia" w:cs="Georgia"/>
+          <w:sz w:val="24"/>
+          <w:szCs w:val="24"/>
+        </w:rPr>
+        <w:t>-</w:t>
+      </w:r>
+      <w:r>
+        <w:rPr>
+          <w:rFonts w:ascii="Georgia" w:eastAsia="Georgia" w:hAnsi="Georgia" w:cs="Georgia"/>
+          <w:sz w:val="24"/>
+          <w:szCs w:val="24"/>
+        </w:rPr>
+        <w:t xml:space="preserve"> Confirmed by record review</w:t>
       </w:r>
       <w:r>
         <w:rPr>
@@ -2519,7 +2656,23 @@
           <w:sz w:val="24"/>
           <w:szCs w:val="24"/>
         </w:rPr>
-        <w:t>D. Symptoms cause clinically significant impairment – Symptoms cause clinically significant impairment</w:t>
+        <w:t xml:space="preserve">D. Symptoms cause clinically significant impairment </w:t>
+      </w:r>
+      <w:r>
+        <w:rPr>
+          <w:rFonts w:ascii="Georgia" w:eastAsia="Georgia" w:hAnsi="Georgia" w:cs="Georgia"/>
+          <w:sz w:val="24"/>
+          <w:szCs w:val="24"/>
+        </w:rPr>
+        <w:t>-</w:t>
+      </w:r>
+      <w:r>
+        <w:rPr>
+          <w:rFonts w:ascii="Georgia" w:eastAsia="Georgia" w:hAnsi="Georgia" w:cs="Georgia"/>
+          <w:sz w:val="24"/>
+          <w:szCs w:val="24"/>
+        </w:rPr>
+        <w:t xml:space="preserve"> Confirmed by record review</w:t>
       </w:r>
     </w:p>
     <w:p>
@@ -2550,30 +2703,6 @@
         </w:rPr>
         <w:t>E. These difficulties are not better explained by intellectual disability or global delay</w:t>
       </w:r>
-    </w:p>
-    <w:p>
-      <w:pPr>
-        <w:spacing w:line="240" w:lineRule="auto"/>
-        <w:rPr>
-          <w:rFonts w:ascii="Georgia" w:eastAsia="Georgia" w:hAnsi="Georgia" w:cs="Georgia"/>
-          <w:b/>
-          <w:sz w:val="24"/>
-          <w:szCs w:val="24"/>
-          <w:u w:val="single"/>
-        </w:rPr>
-      </w:pPr>
-    </w:p>
-    <w:p>
-      <w:pPr>
-        <w:spacing w:line="240" w:lineRule="auto"/>
-        <w:rPr>
-          <w:rFonts w:ascii="Georgia" w:eastAsia="Georgia" w:hAnsi="Georgia" w:cs="Georgia"/>
-          <w:b/>
-          <w:sz w:val="24"/>
-          <w:szCs w:val="24"/>
-          <w:u w:val="single"/>
-        </w:rPr>
-      </w:pPr>
       <w:r>
         <w:br w:type="page"/>
       </w:r>
@@ -2637,7 +2766,7 @@
           <w:sz w:val="24"/>
           <w:szCs w:val="24"/>
         </w:rPr>
-        <w:t>Considering the results of this evaluation, the following recommendations are made to support Patient First Name’s development in academic, home, and community settings:</w:t>
+        <w:t>Considering the results of this evaluation, the following recommendations are made to support Linh’s development in academic, home, and community settings:</w:t>
       </w:r>
     </w:p>
     <w:p>
@@ -2678,7 +2807,7 @@
           <w:sz w:val="24"/>
           <w:szCs w:val="24"/>
         </w:rPr>
-        <w:t>.  I believe that Patient First Name would benefit from being seen by a developmental medical provider as part of comprehensive care related to the diagnosis described here. An appointment can be made by calling one of the following local specialty clinics or at URMC and Rochester Regional Health Center:</w:t>
+        <w:t>.  I believe that Linh would benefit from being seen by a developmental medical provider as part of comprehensive care related to the diagnosis described here. An appointment can be made by calling one of the following local specialty clinics or at URMC and Rochester Regional Health Center:</w:t>
       </w:r>
       <w:r>
         <w:rPr>
@@ -2847,15 +2976,15 @@
           <w:sz w:val="24"/>
           <w:szCs w:val="24"/>
         </w:rPr>
-        <w:t xml:space="preserve">Patient First Name presents with a range of concerns related to mealtime behavior and food variety, so I recommend that </w:t>
-      </w:r>
-      <w:r>
-        <w:rPr>
-          <w:rFonts w:ascii="Georgia" w:eastAsia="Georgia" w:hAnsi="Georgia" w:cs="Georgia"/>
-          <w:sz w:val="24"/>
-          <w:szCs w:val="24"/>
-        </w:rPr>
-        <w:t>Preferred Pronouns 2</w:t>
+        <w:t xml:space="preserve">Linh presents with a range of concerns related to mealtime behavior and food variety, so I recommend that </w:t>
+      </w:r>
+      <w:r>
+        <w:rPr>
+          <w:rFonts w:ascii="Georgia" w:eastAsia="Georgia" w:hAnsi="Georgia" w:cs="Georgia"/>
+          <w:sz w:val="24"/>
+          <w:szCs w:val="24"/>
+        </w:rPr>
+        <w:t>their</w:t>
       </w:r>
       <w:r>
         <w:rPr>
@@ -3056,7 +3185,7 @@
           <w:sz w:val="24"/>
           <w:szCs w:val="24"/>
         </w:rPr>
-        <w:t xml:space="preserve">. I recommend that Patient First Name’s Caregiver type refer to the Levine Autism Clinic Facebook page for information about services, supports, events, and information that may be of help: </w:t>
+        <w:t xml:space="preserve">. I recommend that Linh’s None refer to the Levine Autism Clinic Facebook page for information about services, supports, events, and information that may be of help: </w:t>
       </w:r>
       <w:hyperlink r:id="rId12">
         <w:r>
@@ -3181,7 +3310,7 @@
           <w:sz w:val="24"/>
           <w:szCs w:val="24"/>
         </w:rPr>
-        <w:t>could help to connect Patient First Name’s family with another family in their area who knows more about local resources and supports related to Patient First Name’s age-level and interests.</w:t>
+        <w:t>could help to connect Linh’s family with another family in their area who knows more about local resources and supports related to Linh’s age-level and interests.</w:t>
       </w:r>
     </w:p>
     <w:p>
@@ -3227,7 +3356,7 @@
           <w:sz w:val="24"/>
           <w:szCs w:val="24"/>
         </w:rPr>
-        <w:t xml:space="preserve">. I would recommend that Patient First Name’s Caregiver type refer to this kit to help structure their next steps in determining Patient First Name’s care. The kit contains information and advice collected from trusted and respected experts. </w:t>
+        <w:t xml:space="preserve">. I would recommend that Linh’s None refer to this kit to help structure their next steps in determining Linh’s care. The kit contains information and advice collected from trusted and respected experts. </w:t>
       </w:r>
       <w:hyperlink r:id="rId14">
         <w:r>
@@ -3281,7 +3410,6 @@
           <w:sz w:val="24"/>
           <w:szCs w:val="24"/>
         </w:rPr>
-        <w:lastRenderedPageBreak/>
         <w:t>Caregiver Support</w:t>
       </w:r>
       <w:r>
@@ -3291,7 +3419,7 @@
           <w:sz w:val="24"/>
           <w:szCs w:val="24"/>
         </w:rPr>
-        <w:t>.  I encourage Patient First Name’s Caregiver type to review these resources:</w:t>
+        <w:t>.  I encourage Linh’s None to review these resources:</w:t>
       </w:r>
       <w:r>
         <w:rPr>
@@ -3374,6 +3502,7 @@
           <w:sz w:val="24"/>
           <w:szCs w:val="24"/>
         </w:rPr>
+        <w:lastRenderedPageBreak/>
         <w:t>Autism Council of Rochester -</w:t>
       </w:r>
       <w:r>
@@ -3548,15 +3677,15 @@
           <w:sz w:val="24"/>
           <w:szCs w:val="24"/>
         </w:rPr>
-        <w:t xml:space="preserve"> The matter of which setting Patient First Name is educated in feels of paramount concern given </w:t>
-      </w:r>
-      <w:r>
-        <w:rPr>
-          <w:rFonts w:ascii="Georgia" w:eastAsia="Georgia" w:hAnsi="Georgia" w:cs="Georgia"/>
-          <w:sz w:val="24"/>
-          <w:szCs w:val="24"/>
-        </w:rPr>
-        <w:t>Preferred Pronouns 2</w:t>
+        <w:t xml:space="preserve"> The matter of which setting Linh is educated in feels of paramount concern given </w:t>
+      </w:r>
+      <w:r>
+        <w:rPr>
+          <w:rFonts w:ascii="Georgia" w:eastAsia="Georgia" w:hAnsi="Georgia" w:cs="Georgia"/>
+          <w:sz w:val="24"/>
+          <w:szCs w:val="24"/>
+        </w:rPr>
+        <w:t>their</w:t>
       </w:r>
       <w:r>
         <w:rPr>
@@ -3573,16 +3702,16 @@
           <w:sz w:val="24"/>
           <w:szCs w:val="24"/>
         </w:rPr>
-        <w:t>Preferred Pronouns 2</w:t>
-      </w:r>
-      <w:r>
-        <w:rPr>
-          <w:rFonts w:ascii="Georgia" w:eastAsia="Georgia" w:hAnsi="Georgia" w:cs="Georgia"/>
-          <w:color w:val="0F0F0F"/>
-          <w:sz w:val="24"/>
-          <w:szCs w:val="24"/>
-        </w:rPr>
-        <w:t xml:space="preserve"> Caregiver type and school team to engage in ongoing conversations about placement options available for next year. I recommend that discussions about educational placement and programming be held within the CPSE meeting process.</w:t>
+        <w:t>their</w:t>
+      </w:r>
+      <w:r>
+        <w:rPr>
+          <w:rFonts w:ascii="Georgia" w:eastAsia="Georgia" w:hAnsi="Georgia" w:cs="Georgia"/>
+          <w:color w:val="0F0F0F"/>
+          <w:sz w:val="24"/>
+          <w:szCs w:val="24"/>
+        </w:rPr>
+        <w:t xml:space="preserve"> None and school team to engage in ongoing conversations about placement options available for next year. I recommend that discussions about educational placement and programming be held within the CPSE meeting process.</w:t>
       </w:r>
     </w:p>
     <w:p>
@@ -3636,7 +3765,7 @@
           <w:sz w:val="24"/>
           <w:szCs w:val="24"/>
         </w:rPr>
-        <w:t xml:space="preserve"> A body of research has accumulated about effective treatment for children with autism. A list of components of this presented below. How these are implemented is best determined by those who work with Patient First Name. </w:t>
+        <w:t xml:space="preserve"> A body of research has accumulated about effective treatment for children with autism. A list of components of this presented below. How these are implemented is best determined by those who work with Linh. </w:t>
       </w:r>
     </w:p>
     <w:p>
@@ -3831,15 +3960,15 @@
           <w:sz w:val="24"/>
           <w:szCs w:val="24"/>
         </w:rPr>
-        <w:t xml:space="preserve">. Given Patient First Name’s predisposition to wander and bolt if not closely monitored, I think that it is medically necessary for </w:t>
-      </w:r>
-      <w:r>
-        <w:rPr>
-          <w:rFonts w:ascii="Georgia" w:eastAsia="Georgia" w:hAnsi="Georgia" w:cs="Georgia"/>
-          <w:sz w:val="24"/>
-          <w:szCs w:val="24"/>
-        </w:rPr>
-        <w:t>Preferred Pronouns 2</w:t>
+        <w:t xml:space="preserve">. Given Linh’s predisposition to wander and bolt if not closely monitored, I think that it is medically necessary for </w:t>
+      </w:r>
+      <w:r>
+        <w:rPr>
+          <w:rFonts w:ascii="Georgia" w:eastAsia="Georgia" w:hAnsi="Georgia" w:cs="Georgia"/>
+          <w:sz w:val="24"/>
+          <w:szCs w:val="24"/>
+        </w:rPr>
+        <w:t>their</w:t>
       </w:r>
       <w:r>
         <w:rPr>
@@ -3856,7 +3985,7 @@
           <w:sz w:val="24"/>
           <w:szCs w:val="24"/>
         </w:rPr>
-        <w:t>Preferred Pronouns 2</w:t>
+        <w:t>their</w:t>
       </w:r>
       <w:r>
         <w:rPr>
@@ -4027,51 +4156,60 @@
           <w:sz w:val="24"/>
           <w:szCs w:val="24"/>
         </w:rPr>
+        <w:t>Developmental Disabilities Regional Office (DDRO)</w:t>
+      </w:r>
+      <w:r>
+        <w:rPr>
+          <w:rFonts w:ascii="Georgia" w:eastAsia="Georgia" w:hAnsi="Georgia" w:cs="Georgia"/>
+          <w:color w:val="0F0F0F"/>
+          <w:sz w:val="24"/>
+          <w:szCs w:val="24"/>
+        </w:rPr>
+        <w:t>. I discussed DDRO case management and Medicaid Waiver services with Linh’s None. To qualify for services, a person must have a diagnosis of a developmental disability along with documentation of cognitive and/or adaptive deficits</w:t>
+      </w:r>
+      <w:r>
+        <w:rPr>
+          <w:rFonts w:ascii="Georgia" w:eastAsia="Georgia" w:hAnsi="Georgia" w:cs="Georgia"/>
+          <w:sz w:val="24"/>
+          <w:szCs w:val="24"/>
+        </w:rPr>
+        <w:t xml:space="preserve">. Based on their presentation and chart review, </w:t>
+      </w:r>
+      <w:r>
+        <w:rPr>
+          <w:rFonts w:ascii="Georgia" w:eastAsia="Georgia" w:hAnsi="Georgia" w:cs="Georgia"/>
+          <w:color w:val="0F0F0F"/>
+          <w:sz w:val="24"/>
+          <w:szCs w:val="24"/>
+        </w:rPr>
+        <w:t xml:space="preserve">I believe that Linh ought to quality for OPWDD waiver services due to </w:t>
+      </w:r>
+      <w:r>
+        <w:rPr>
+          <w:rFonts w:ascii="Georgia" w:eastAsia="Georgia" w:hAnsi="Georgia" w:cs="Georgia"/>
+          <w:sz w:val="24"/>
+          <w:szCs w:val="24"/>
+        </w:rPr>
+        <w:t>their</w:t>
+      </w:r>
+      <w:r>
+        <w:rPr>
+          <w:rFonts w:ascii="Georgia" w:eastAsia="Georgia" w:hAnsi="Georgia" w:cs="Georgia"/>
+          <w:color w:val="0F0F0F"/>
+          <w:sz w:val="24"/>
+          <w:szCs w:val="24"/>
+        </w:rPr>
+        <w:t xml:space="preserve"> adaptive and </w:t>
+      </w:r>
+      <w:r>
+        <w:rPr>
+          <w:rFonts w:ascii="Georgia" w:eastAsia="Georgia" w:hAnsi="Georgia" w:cs="Georgia"/>
+          <w:color w:val="0F0F0F"/>
+          <w:sz w:val="24"/>
+          <w:szCs w:val="24"/>
+        </w:rPr>
         <w:lastRenderedPageBreak/>
-        <w:t>Developmental Disabilities Regional Office (DDRO)</w:t>
-      </w:r>
-      <w:r>
-        <w:rPr>
-          <w:rFonts w:ascii="Georgia" w:eastAsia="Georgia" w:hAnsi="Georgia" w:cs="Georgia"/>
-          <w:color w:val="0F0F0F"/>
-          <w:sz w:val="24"/>
-          <w:szCs w:val="24"/>
-        </w:rPr>
-        <w:t>. I discussed DDRO case management and Medicaid Waiver services with Patient First Name’s Caregiver type. To qualify for services, a person must have a diagnosis of a developmental disability along with documentation of cognitive and/or adaptive deficits</w:t>
-      </w:r>
-      <w:r>
-        <w:rPr>
-          <w:rFonts w:ascii="Georgia" w:eastAsia="Georgia" w:hAnsi="Georgia" w:cs="Georgia"/>
-          <w:sz w:val="24"/>
-          <w:szCs w:val="24"/>
-        </w:rPr>
-        <w:t xml:space="preserve">. Based on Preferred Pronouns 2 presentation and chart review, </w:t>
-      </w:r>
-      <w:r>
-        <w:rPr>
-          <w:rFonts w:ascii="Georgia" w:eastAsia="Georgia" w:hAnsi="Georgia" w:cs="Georgia"/>
-          <w:color w:val="0F0F0F"/>
-          <w:sz w:val="24"/>
-          <w:szCs w:val="24"/>
-        </w:rPr>
-        <w:t xml:space="preserve">I believe that Patient First Name ought to quality for OPWDD waiver services due to </w:t>
-      </w:r>
-      <w:r>
-        <w:rPr>
-          <w:rFonts w:ascii="Georgia" w:eastAsia="Georgia" w:hAnsi="Georgia" w:cs="Georgia"/>
-          <w:sz w:val="24"/>
-          <w:szCs w:val="24"/>
-        </w:rPr>
-        <w:t>Preferred Pronouns 2</w:t>
-      </w:r>
-      <w:r>
-        <w:rPr>
-          <w:rFonts w:ascii="Georgia" w:eastAsia="Georgia" w:hAnsi="Georgia" w:cs="Georgia"/>
-          <w:color w:val="0F0F0F"/>
-          <w:sz w:val="24"/>
-          <w:szCs w:val="24"/>
-        </w:rPr>
-        <w:t xml:space="preserve"> adaptive and cognitive delays. More information on Front Door Sessions can be found online at: </w:t>
+        <w:t xml:space="preserve">cognitive delays. More information on Front Door Sessions can be found online at: </w:t>
       </w:r>
       <w:hyperlink r:id="rId21">
         <w:r>
@@ -4188,7 +4326,7 @@
           <w:sz w:val="24"/>
           <w:szCs w:val="24"/>
         </w:rPr>
-        <w:t>. I would encourage Patient First Name’s family to consider seeking services that are informed by the principles of applied behavior analysis (ABA). In particular, I would recommend that Patient First Name receive intensive intervention under the supervision of a licensed professional or board-certified behavioral analyst.</w:t>
+        <w:t>. I would encourage Linh’s family to consider seeking services that are informed by the principles of applied behavior analysis (ABA). In particular, I would recommend that Linh receive intensive intervention under the supervision of a licensed professional or board-certified behavioral analyst.</w:t>
       </w:r>
     </w:p>
     <w:p>
@@ -4452,7 +4590,7 @@
           <w:sz w:val="24"/>
           <w:szCs w:val="24"/>
         </w:rPr>
-        <w:t xml:space="preserve">I remain available to Patient First Name and Preferred Pronouns 2 Caregiver type to help coordinate care moving forward.  </w:t>
+        <w:t xml:space="preserve">I remain available to Linh and their None to help coordinate care moving forward.  </w:t>
       </w:r>
       <w:r>
         <w:rPr>
@@ -4517,7 +4655,7 @@
           <w:szCs w:val="24"/>
         </w:rPr>
         <w:drawing>
-          <wp:inline distT="0" distB="0" distL="0" distR="0" wp14:anchorId="291B12ED" wp14:editId="0EB1D249">
+          <wp:inline distT="0" distB="0" distL="0" distR="0" wp14:anchorId="037CC2C2" wp14:editId="64482F04">
             <wp:extent cx="1223342" cy="333639"/>
             <wp:effectExtent l="0" t="0" r="0" b="0"/>
             <wp:docPr id="1001" name="image1.jpg" descr="Text&#10;&#10;Description automatically generated"/>
@@ -4648,7 +4786,7 @@
           <w:sz w:val="24"/>
           <w:szCs w:val="24"/>
         </w:rPr>
-        <w:t>Dated: Date Report Sent to Patient</w:t>
+        <w:t>Dated: June 20th, 2025</w:t>
       </w:r>
     </w:p>
     <w:p>
@@ -4664,10 +4802,9 @@
     </w:p>
     <w:p/>
     <w:sectPr>
-      <w:headerReference w:type="default" r:id="rId30"/>
-      <w:footerReference w:type="default" r:id="rId31"/>
-      <w:headerReference w:type="first" r:id="rId32"/>
-      <w:footerReference w:type="first" r:id="rId33"/>
+      <w:footerReference w:type="default" r:id="rId30"/>
+      <w:headerReference w:type="first" r:id="rId31"/>
+      <w:footerReference w:type="first" r:id="rId32"/>
       <w:pgSz w:w="12240" w:h="15840"/>
       <w:pgMar w:top="1440" w:right="1440" w:bottom="1440" w:left="1440" w:header="720" w:footer="720" w:gutter="0"/>
       <w:pgNumType w:start="1"/>
@@ -4689,6 +4826,7 @@
         <w:separator/>
       </w:r>
     </w:p>
+    <w:p/>
   </w:endnote>
   <w:endnote w:type="continuationSeparator" w:id="0">
     <w:p>
@@ -4699,6 +4837,7 @@
         <w:continuationSeparator/>
       </w:r>
     </w:p>
+    <w:p/>
   </w:endnote>
 </w:endnotes>
 </file>
@@ -4707,7 +4846,10 @@
 <w:ftr xmlns:wpc="http://schemas.microsoft.com/office/word/2010/wordprocessingCanvas" xmlns:cx="http://schemas.microsoft.com/office/drawing/2014/chartex" xmlns:cx1="http://schemas.microsoft.com/office/drawing/2015/9/8/chartex" xmlns:cx2="http://schemas.microsoft.com/office/drawing/2015/10/21/chartex" xmlns:cx3="http://schemas.microsoft.com/office/drawing/2016/5/9/chartex" xmlns:cx4="http://schemas.microsoft.com/office/drawing/2016/5/10/chartex" xmlns:cx5="http://schemas.microsoft.com/office/drawing/2016/5/11/chartex" xmlns:cx6="http://schemas.microsoft.com/office/drawing/2016/5/12/chartex" xmlns:cx7="http://schemas.microsoft.com/office/drawing/2016/5/13/chartex" xmlns:cx8="http://schemas.microsoft.com/office/drawing/2016/5/14/chartex" xmlns:mc="http://schemas.openxmlformats.org/markup-compatibility/2006" xmlns:aink="http://schemas.microsoft.com/office/drawing/2016/ink" xmlns:am3d="http://schemas.microsoft.com/office/drawing/2017/model3d" xmlns:o="urn:schemas-microsoft-com:office:office" xmlns:oel="http://schemas.microsoft.com/office/2019/extlst" xmlns:r="http://schemas.openxmlformats.org/officeDocument/2006/relationships" xmlns:m="http://schemas.openxmlformats.org/officeDocument/2006/math" xmlns:v="urn:schemas-microsoft-com:vml" xmlns:wp14="http://schemas.microsoft.com/office/word/2010/wordprocessingDrawing" xmlns:wp="http://schemas.openxmlformats.org/drawingml/2006/wordprocessingDrawing" xmlns:w10="urn:schemas-microsoft-com:office:word" xmlns:w="http://schemas.openxmlformats.org/wordprocessingml/2006/main" xmlns:w14="http://schemas.microsoft.com/office/word/2010/wordml" xmlns:w15="http://schemas.microsoft.com/office/word/2012/wordml" xmlns:w16cex="http://schemas.microsoft.com/office/word/2018/wordml/cex" xmlns:w16cid="http://schemas.microsoft.com/office/word/2016/wordml/cid" xmlns:w16="http://schemas.microsoft.com/office/word/2018/wordml" xmlns:w16du="http://schemas.microsoft.com/office/word/2023/wordml/word16du" xmlns:w16sdtdh="http://schemas.microsoft.com/office/word/2020/wordml/sdtdatahash" xmlns:w16sdtfl="http://schemas.microsoft.com/office/word/2024/wordml/sdtformatlock" xmlns:w16se="http://schemas.microsoft.com/office/word/2015/wordml/symex" xmlns:wpg="http://schemas.microsoft.com/office/word/2010/wordprocessingGroup" xmlns:wpi="http://schemas.microsoft.com/office/word/2010/wordprocessingInk" xmlns:wne="http://schemas.microsoft.com/office/word/2006/wordml" xmlns:wps="http://schemas.microsoft.com/office/word/2010/wordprocessingShape" mc:Ignorable="w14 w15 w16se w16cid w16 w16cex w16sdtdh w16sdtfl w16du wp14">
   <w:p>
     <w:pPr>
-      <w:jc w:val="center"/>
+      <w:tabs>
+        <w:tab w:val="center" w:pos="4680"/>
+        <w:tab w:val="right" w:pos="9360"/>
+      </w:tabs>
       <w:rPr>
         <w:rFonts w:ascii="Georgia" w:eastAsia="Georgia" w:hAnsi="Georgia" w:cs="Georgia"/>
       </w:rPr>
@@ -4716,7 +4858,46 @@
       <w:rPr>
         <w:rFonts w:ascii="Georgia" w:eastAsia="Georgia" w:hAnsi="Georgia" w:cs="Georgia"/>
       </w:rPr>
+      <w:tab/>
       <w:t>Bryan R. Harrison, PhD</w:t>
+    </w:r>
+    <w:r>
+      <w:rPr>
+        <w:rFonts w:ascii="Georgia" w:eastAsia="Georgia" w:hAnsi="Georgia" w:cs="Georgia"/>
+      </w:rPr>
+      <w:tab/>
+    </w:r>
+    <w:r>
+      <w:rPr>
+        <w:rFonts w:ascii="Georgia" w:eastAsia="Georgia" w:hAnsi="Georgia" w:cs="Georgia"/>
+      </w:rPr>
+      <w:fldChar w:fldCharType="begin"/>
+    </w:r>
+    <w:r>
+      <w:rPr>
+        <w:rFonts w:ascii="Georgia" w:eastAsia="Georgia" w:hAnsi="Georgia" w:cs="Georgia"/>
+      </w:rPr>
+      <w:instrText xml:space="preserve"> PAGE   \* MERGEFORMAT </w:instrText>
+    </w:r>
+    <w:r>
+      <w:rPr>
+        <w:rFonts w:ascii="Georgia" w:eastAsia="Georgia" w:hAnsi="Georgia" w:cs="Georgia"/>
+      </w:rPr>
+      <w:fldChar w:fldCharType="separate"/>
+    </w:r>
+    <w:r>
+      <w:rPr>
+        <w:rFonts w:ascii="Georgia" w:eastAsia="Georgia" w:hAnsi="Georgia" w:cs="Georgia"/>
+        <w:noProof/>
+      </w:rPr>
+      <w:t>1</w:t>
+    </w:r>
+    <w:r>
+      <w:rPr>
+        <w:rFonts w:ascii="Georgia" w:eastAsia="Georgia" w:hAnsi="Georgia" w:cs="Georgia"/>
+        <w:noProof/>
+      </w:rPr>
+      <w:fldChar w:fldCharType="end"/>
     </w:r>
   </w:p>
   <w:p>
@@ -4733,6 +4914,7 @@
       <w:t>Psychologist, PC</w:t>
     </w:r>
   </w:p>
+  <w:p/>
 </w:ftr>
 </file>
 
@@ -4757,6 +4939,7 @@
         <w:separator/>
       </w:r>
     </w:p>
+    <w:p/>
   </w:footnote>
   <w:footnote w:type="continuationSeparator" w:id="0">
     <w:p>
@@ -4767,43 +4950,12 @@
         <w:continuationSeparator/>
       </w:r>
     </w:p>
-  </w:footnote>
-  <w:footnote w:id="1">
-    <w:p>
-      <w:pPr>
-        <w:spacing w:line="240" w:lineRule="auto"/>
-        <w:rPr>
-          <w:rFonts w:ascii="Georgia" w:eastAsia="Georgia" w:hAnsi="Georgia" w:cs="Georgia"/>
-          <w:sz w:val="20"/>
-          <w:szCs w:val="20"/>
-        </w:rPr>
-      </w:pPr>
-      <w:r>
-        <w:rPr>
-          <w:vertAlign w:val="superscript"/>
-        </w:rPr>
-        <w:footnoteRef/>
-      </w:r>
-      <w:r>
-        <w:rPr>
-          <w:rFonts w:ascii="Georgia" w:eastAsia="Georgia" w:hAnsi="Georgia" w:cs="Georgia"/>
-          <w:sz w:val="20"/>
-          <w:szCs w:val="20"/>
-        </w:rPr>
-        <w:t xml:space="preserve"> Teacher name, title</w:t>
-      </w:r>
-    </w:p>
+    <w:p/>
   </w:footnote>
 </w:footnotes>
 </file>
 
 <file path=word/header1.xml><?xml version="1.0" encoding="utf-8"?>
-<w:hdr xmlns:wpc="http://schemas.microsoft.com/office/word/2010/wordprocessingCanvas" xmlns:cx="http://schemas.microsoft.com/office/drawing/2014/chartex" xmlns:cx1="http://schemas.microsoft.com/office/drawing/2015/9/8/chartex" xmlns:cx2="http://schemas.microsoft.com/office/drawing/2015/10/21/chartex" xmlns:cx3="http://schemas.microsoft.com/office/drawing/2016/5/9/chartex" xmlns:cx4="http://schemas.microsoft.com/office/drawing/2016/5/10/chartex" xmlns:cx5="http://schemas.microsoft.com/office/drawing/2016/5/11/chartex" xmlns:cx6="http://schemas.microsoft.com/office/drawing/2016/5/12/chartex" xmlns:cx7="http://schemas.microsoft.com/office/drawing/2016/5/13/chartex" xmlns:cx8="http://schemas.microsoft.com/office/drawing/2016/5/14/chartex" xmlns:mc="http://schemas.openxmlformats.org/markup-compatibility/2006" xmlns:aink="http://schemas.microsoft.com/office/drawing/2016/ink" xmlns:am3d="http://schemas.microsoft.com/office/drawing/2017/model3d" xmlns:o="urn:schemas-microsoft-com:office:office" xmlns:oel="http://schemas.microsoft.com/office/2019/extlst" xmlns:r="http://schemas.openxmlformats.org/officeDocument/2006/relationships" xmlns:m="http://schemas.openxmlformats.org/officeDocument/2006/math" xmlns:v="urn:schemas-microsoft-com:vml" xmlns:wp14="http://schemas.microsoft.com/office/word/2010/wordprocessingDrawing" xmlns:wp="http://schemas.openxmlformats.org/drawingml/2006/wordprocessingDrawing" xmlns:w10="urn:schemas-microsoft-com:office:word" xmlns:w="http://schemas.openxmlformats.org/wordprocessingml/2006/main" xmlns:w14="http://schemas.microsoft.com/office/word/2010/wordml" xmlns:w15="http://schemas.microsoft.com/office/word/2012/wordml" xmlns:w16cex="http://schemas.microsoft.com/office/word/2018/wordml/cex" xmlns:w16cid="http://schemas.microsoft.com/office/word/2016/wordml/cid" xmlns:w16="http://schemas.microsoft.com/office/word/2018/wordml" xmlns:w16du="http://schemas.microsoft.com/office/word/2023/wordml/word16du" xmlns:w16sdtdh="http://schemas.microsoft.com/office/word/2020/wordml/sdtdatahash" xmlns:w16sdtfl="http://schemas.microsoft.com/office/word/2024/wordml/sdtformatlock" xmlns:w16se="http://schemas.microsoft.com/office/word/2015/wordml/symex" xmlns:wpg="http://schemas.microsoft.com/office/word/2010/wordprocessingGroup" xmlns:wpi="http://schemas.microsoft.com/office/word/2010/wordprocessingInk" xmlns:wne="http://schemas.microsoft.com/office/word/2006/wordml" xmlns:wps="http://schemas.microsoft.com/office/word/2010/wordprocessingShape" mc:Ignorable="w14 w15 w16se w16cid w16 w16cex w16sdtdh w16sdtfl w16du wp14">
-  <w:p/>
-</w:hdr>
-</file>
-
-<file path=word/header2.xml><?xml version="1.0" encoding="utf-8"?>
 <w:hdr xmlns:wpc="http://schemas.microsoft.com/office/word/2010/wordprocessingCanvas" xmlns:cx="http://schemas.microsoft.com/office/drawing/2014/chartex" xmlns:cx1="http://schemas.microsoft.com/office/drawing/2015/9/8/chartex" xmlns:cx2="http://schemas.microsoft.com/office/drawing/2015/10/21/chartex" xmlns:cx3="http://schemas.microsoft.com/office/drawing/2016/5/9/chartex" xmlns:cx4="http://schemas.microsoft.com/office/drawing/2016/5/10/chartex" xmlns:cx5="http://schemas.microsoft.com/office/drawing/2016/5/11/chartex" xmlns:cx6="http://schemas.microsoft.com/office/drawing/2016/5/12/chartex" xmlns:cx7="http://schemas.microsoft.com/office/drawing/2016/5/13/chartex" xmlns:cx8="http://schemas.microsoft.com/office/drawing/2016/5/14/chartex" xmlns:mc="http://schemas.openxmlformats.org/markup-compatibility/2006" xmlns:aink="http://schemas.microsoft.com/office/drawing/2016/ink" xmlns:am3d="http://schemas.microsoft.com/office/drawing/2017/model3d" xmlns:o="urn:schemas-microsoft-com:office:office" xmlns:oel="http://schemas.microsoft.com/office/2019/extlst" xmlns:r="http://schemas.openxmlformats.org/officeDocument/2006/relationships" xmlns:m="http://schemas.openxmlformats.org/officeDocument/2006/math" xmlns:v="urn:schemas-microsoft-com:vml" xmlns:wp14="http://schemas.microsoft.com/office/word/2010/wordprocessingDrawing" xmlns:wp="http://schemas.openxmlformats.org/drawingml/2006/wordprocessingDrawing" xmlns:w10="urn:schemas-microsoft-com:office:word" xmlns:w="http://schemas.openxmlformats.org/wordprocessingml/2006/main" xmlns:w14="http://schemas.microsoft.com/office/word/2010/wordml" xmlns:w15="http://schemas.microsoft.com/office/word/2012/wordml" xmlns:w16cex="http://schemas.microsoft.com/office/word/2018/wordml/cex" xmlns:w16cid="http://schemas.microsoft.com/office/word/2016/wordml/cid" xmlns:w16="http://schemas.microsoft.com/office/word/2018/wordml" xmlns:w16du="http://schemas.microsoft.com/office/word/2023/wordml/word16du" xmlns:w16sdtdh="http://schemas.microsoft.com/office/word/2020/wordml/sdtdatahash" xmlns:w16sdtfl="http://schemas.microsoft.com/office/word/2024/wordml/sdtformatlock" xmlns:w16se="http://schemas.microsoft.com/office/word/2015/wordml/symex" xmlns:wpg="http://schemas.microsoft.com/office/word/2010/wordprocessingGroup" xmlns:wpi="http://schemas.microsoft.com/office/word/2010/wordprocessingInk" xmlns:wne="http://schemas.microsoft.com/office/word/2006/wordml" xmlns:wps="http://schemas.microsoft.com/office/word/2010/wordprocessingShape" mc:Ignorable="w14 w15 w16se w16cid w16 w16cex w16sdtdh w16sdtfl w16du wp14">
   <w:p>
     <w:pPr>
@@ -4826,7 +4978,7 @@
         <w:szCs w:val="24"/>
       </w:rPr>
       <w:drawing>
-        <wp:inline distT="114300" distB="114300" distL="114300" distR="114300" wp14:anchorId="0E792113" wp14:editId="57F694D7">
+        <wp:inline distT="114300" distB="114300" distL="114300" distR="114300" wp14:anchorId="26CBFA90" wp14:editId="7A58338F">
           <wp:extent cx="2062163" cy="935070"/>
           <wp:effectExtent l="0" t="0" r="0" b="0"/>
           <wp:docPr id="1" name="image2.png" descr="A picture containing shape&#10;&#10;Description automatically generated"/>
@@ -6237,16 +6389,56 @@
       <w:szCs w:val="30"/>
     </w:rPr>
   </w:style>
-  <w:style w:type="paragraph" w:styleId="ListParagraph">
-    <w:name w:val="List Paragraph"/>
+  <w:style w:type="paragraph" w:styleId="Header">
+    <w:name w:val="header"/>
     <w:basedOn w:val="Normal"/>
-    <w:uiPriority w:val="34"/>
-    <w:qFormat/>
-    <w:rsid w:val="00C14151"/>
+    <w:link w:val="HeaderChar"/>
+    <w:uiPriority w:val="99"/>
+    <w:unhideWhenUsed/>
+    <w:rsid w:val="00E8143D"/>
     <w:pPr>
-      <w:ind w:left="720"/>
-      <w:contextualSpacing/>
+      <w:tabs>
+        <w:tab w:val="center" w:pos="4680"/>
+        <w:tab w:val="right" w:pos="9360"/>
+      </w:tabs>
+      <w:spacing w:line="240" w:lineRule="auto"/>
     </w:pPr>
+  </w:style>
+  <w:style w:type="character" w:customStyle="1" w:styleId="HeaderChar">
+    <w:name w:val="Header Char"/>
+    <w:basedOn w:val="DefaultParagraphFont"/>
+    <w:link w:val="Header"/>
+    <w:uiPriority w:val="99"/>
+    <w:rsid w:val="00E8143D"/>
+  </w:style>
+  <w:style w:type="paragraph" w:styleId="Footer">
+    <w:name w:val="footer"/>
+    <w:basedOn w:val="Normal"/>
+    <w:link w:val="FooterChar"/>
+    <w:uiPriority w:val="99"/>
+    <w:unhideWhenUsed/>
+    <w:rsid w:val="00E8143D"/>
+    <w:pPr>
+      <w:tabs>
+        <w:tab w:val="center" w:pos="4680"/>
+        <w:tab w:val="right" w:pos="9360"/>
+      </w:tabs>
+      <w:spacing w:line="240" w:lineRule="auto"/>
+    </w:pPr>
+  </w:style>
+  <w:style w:type="character" w:customStyle="1" w:styleId="FooterChar">
+    <w:name w:val="Footer Char"/>
+    <w:basedOn w:val="DefaultParagraphFont"/>
+    <w:link w:val="Footer"/>
+    <w:uiPriority w:val="99"/>
+    <w:rsid w:val="00E8143D"/>
+  </w:style>
+  <w:style w:type="character" w:customStyle="1" w:styleId="CustomStyle">
+    <w:name w:val="CustomStyle"/>
+    <w:rPr>
+      <w:rFonts w:ascii="Georgia" w:hAnsi="Georgia"/>
+      <w:sz w:val="24"/>
+    </w:rPr>
   </w:style>
 </w:styles>
 </file>

</xml_diff>